<commit_message>
Deliverables Document and More Data
Deliverables 90% done and tables updated with more data
</commit_message>
<xml_diff>
--- a/4350 Deliverables.docx
+++ b/4350 Deliverables.docx
@@ -47,8 +47,8 @@
                         </wp:positionV>
                       </mc:Fallback>
                     </mc:AlternateContent>
-                    <wp:extent cx="4686300" cy="6720840"/>
-                    <wp:effectExtent l="0" t="0" r="10160" b="3810"/>
+                    <wp:extent cx="4686300" cy="2590800"/>
+                    <wp:effectExtent l="0" t="0" r="10160" b="0"/>
                     <wp:wrapSquare wrapText="bothSides"/>
                     <wp:docPr id="131" name="Text Box 131"/>
                     <wp:cNvGraphicFramePr/>
@@ -59,7 +59,7 @@
                           <wps:spPr>
                             <a:xfrm>
                               <a:off x="0" y="0"/>
-                              <a:ext cx="4686300" cy="6720840"/>
+                              <a:ext cx="4686300" cy="2590800"/>
                             </a:xfrm>
                             <a:prstGeom prst="rect">
                               <a:avLst/>
@@ -161,52 +161,145 @@
                                   </w:p>
                                 </w:sdtContent>
                               </w:sdt>
-                              <w:sdt>
-                                <w:sdtPr>
+                              <w:p>
+                                <w:pPr>
+                                  <w:pStyle w:val="NoSpacing"/>
+                                  <w:spacing w:before="80" w:after="40"/>
                                   <w:rPr>
                                     <w:caps/>
                                     <w:color w:val="4472C4" w:themeColor="accent5"/>
                                     <w:sz w:val="24"/>
                                     <w:szCs w:val="24"/>
                                   </w:rPr>
-                                  <w:alias w:val="Author"/>
-                                  <w:tag w:val=""/>
-                                  <w:id w:val="-1536112409"/>
-                                  <w:dataBinding w:prefixMappings="xmlns:ns0='http://purl.org/dc/elements/1.1/' xmlns:ns1='http://schemas.openxmlformats.org/package/2006/metadata/core-properties' " w:xpath="/ns1:coreProperties[1]/ns0:creator[1]" w:storeItemID="{6C3C8BC8-F283-45AE-878A-BAB7291924A1}"/>
-                                  <w:text/>
-                                </w:sdtPr>
-                                <w:sdtEndPr/>
-                                <w:sdtContent>
-                                  <w:p>
-                                    <w:pPr>
-                                      <w:pStyle w:val="NoSpacing"/>
-                                      <w:spacing w:before="80" w:after="40"/>
-                                      <w:rPr>
-                                        <w:caps/>
-                                        <w:color w:val="4472C4" w:themeColor="accent5"/>
-                                        <w:sz w:val="24"/>
-                                        <w:szCs w:val="24"/>
-                                      </w:rPr>
-                                    </w:pPr>
-                                    <w:r>
-                                      <w:rPr>
-                                        <w:caps/>
-                                        <w:color w:val="4472C4" w:themeColor="accent5"/>
-                                        <w:sz w:val="24"/>
-                                        <w:szCs w:val="24"/>
-                                      </w:rPr>
-                                      <w:t>Faris Hawamdeh</w:t>
-                                    </w:r>
-                                  </w:p>
-                                </w:sdtContent>
-                              </w:sdt>
+                                </w:pPr>
+                                <w:r>
+                                  <w:rPr>
+                                    <w:caps/>
+                                    <w:color w:val="4472C4" w:themeColor="accent5"/>
+                                    <w:sz w:val="24"/>
+                                    <w:szCs w:val="24"/>
+                                  </w:rPr>
+                                  <w:t>Faris hawamdeh</w:t>
+                                </w:r>
+                              </w:p>
+                              <w:p>
+                                <w:pPr>
+                                  <w:pStyle w:val="NoSpacing"/>
+                                  <w:spacing w:before="80" w:after="40"/>
+                                  <w:rPr>
+                                    <w:caps/>
+                                    <w:color w:val="4472C4" w:themeColor="accent5"/>
+                                    <w:sz w:val="24"/>
+                                    <w:szCs w:val="24"/>
+                                  </w:rPr>
+                                </w:pPr>
+                                <w:r>
+                                  <w:rPr>
+                                    <w:caps/>
+                                    <w:color w:val="4472C4" w:themeColor="accent5"/>
+                                    <w:sz w:val="24"/>
+                                    <w:szCs w:val="24"/>
+                                  </w:rPr>
+                                  <w:t>dustin fennessy</w:t>
+                                </w:r>
+                              </w:p>
+                              <w:p>
+                                <w:pPr>
+                                  <w:pStyle w:val="NoSpacing"/>
+                                  <w:spacing w:before="80" w:after="40"/>
+                                  <w:rPr>
+                                    <w:caps/>
+                                    <w:color w:val="4472C4" w:themeColor="accent5"/>
+                                    <w:sz w:val="24"/>
+                                    <w:szCs w:val="24"/>
+                                  </w:rPr>
+                                </w:pPr>
+                                <w:r>
+                                  <w:rPr>
+                                    <w:caps/>
+                                    <w:color w:val="4472C4" w:themeColor="accent5"/>
+                                    <w:sz w:val="24"/>
+                                    <w:szCs w:val="24"/>
+                                  </w:rPr>
+                                  <w:t>saeed babaker</w:t>
+                                </w:r>
+                              </w:p>
+                              <w:p>
+                                <w:pPr>
+                                  <w:pStyle w:val="NoSpacing"/>
+                                  <w:spacing w:before="80" w:after="40"/>
+                                  <w:rPr>
+                                    <w:caps/>
+                                    <w:color w:val="4472C4" w:themeColor="accent5"/>
+                                    <w:sz w:val="24"/>
+                                    <w:szCs w:val="24"/>
+                                  </w:rPr>
+                                </w:pPr>
+                                <w:r>
+                                  <w:rPr>
+                                    <w:caps/>
+                                    <w:color w:val="4472C4" w:themeColor="accent5"/>
+                                    <w:sz w:val="24"/>
+                                    <w:szCs w:val="24"/>
+                                  </w:rPr>
+                                  <w:t>ron galvan</w:t>
+                                </w:r>
+                              </w:p>
+                              <w:p>
+                                <w:pPr>
+                                  <w:pStyle w:val="NoSpacing"/>
+                                  <w:spacing w:before="80" w:after="40"/>
+                                  <w:rPr>
+                                    <w:caps/>
+                                    <w:color w:val="4472C4" w:themeColor="accent5"/>
+                                    <w:sz w:val="24"/>
+                                    <w:szCs w:val="24"/>
+                                  </w:rPr>
+                                </w:pPr>
+                              </w:p>
+                              <w:p>
+                                <w:pPr>
+                                  <w:pStyle w:val="NoSpacing"/>
+                                  <w:spacing w:before="80" w:after="40"/>
+                                  <w:rPr>
+                                    <w:caps/>
+                                    <w:color w:val="4472C4" w:themeColor="accent5"/>
+                                    <w:sz w:val="24"/>
+                                    <w:szCs w:val="24"/>
+                                  </w:rPr>
+                                </w:pPr>
+                              </w:p>
+                              <w:p>
+                                <w:pPr>
+                                  <w:pStyle w:val="NoSpacing"/>
+                                  <w:spacing w:before="80" w:after="40"/>
+                                  <w:rPr>
+                                    <w:caps/>
+                                    <w:color w:val="4472C4" w:themeColor="accent5"/>
+                                    <w:sz w:val="24"/>
+                                    <w:szCs w:val="24"/>
+                                  </w:rPr>
+                                </w:pPr>
+                              </w:p>
+                              <w:p>
+                                <w:pPr>
+                                  <w:pStyle w:val="NoSpacing"/>
+                                  <w:spacing w:before="80" w:after="40"/>
+                                  <w:rPr>
+                                    <w:caps/>
+                                    <w:color w:val="4472C4" w:themeColor="accent5"/>
+                                    <w:sz w:val="24"/>
+                                    <w:szCs w:val="24"/>
+                                  </w:rPr>
+                                </w:pPr>
+                              </w:p>
                             </w:txbxContent>
                           </wps:txbx>
                           <wps:bodyPr rot="0" spcFirstLastPara="0" vertOverflow="overflow" horzOverflow="overflow" vert="horz" wrap="square" lIns="0" tIns="0" rIns="0" bIns="0" numCol="1" spcCol="0" rtlCol="0" fromWordArt="0" anchor="t" anchorCtr="0" forceAA="0" compatLnSpc="1">
                             <a:prstTxWarp prst="textNoShape">
                               <a:avLst/>
                             </a:prstTxWarp>
-                            <a:spAutoFit/>
+                            <a:noAutofit/>
                           </wps:bodyPr>
                         </wps:wsp>
                       </a:graphicData>
@@ -215,7 +308,7 @@
                       <wp14:pctWidth>79000</wp14:pctWidth>
                     </wp14:sizeRelH>
                     <wp14:sizeRelV relativeFrom="page">
-                      <wp14:pctHeight>35000</wp14:pctHeight>
+                      <wp14:pctHeight>0</wp14:pctHeight>
                     </wp14:sizeRelV>
                   </wp:anchor>
                 </w:drawing>
@@ -226,8 +319,8 @@
                     <v:stroke joinstyle="miter"/>
                     <v:path gradientshapeok="t" o:connecttype="rect"/>
                   </v:shapetype>
-                  <v:shape id="Text Box 131" o:spid="_x0000_s1026" type="#_x0000_t202" style="position:absolute;margin-left:0;margin-top:0;width:369pt;height:529.2pt;z-index:251660288;visibility:visible;mso-wrap-style:square;mso-width-percent:790;mso-height-percent:350;mso-left-percent:77;mso-top-percent:540;mso-wrap-distance-left:14.4pt;mso-wrap-distance-top:0;mso-wrap-distance-right:14.4pt;mso-wrap-distance-bottom:0;mso-position-horizontal-relative:margin;mso-position-vertical-relative:page;mso-width-percent:790;mso-height-percent:350;mso-left-percent:77;mso-top-percent:540;mso-width-relative:margin;mso-height-relative:page;v-text-anchor:top" o:gfxdata="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" filled="f" stroked="f" strokeweight=".5pt">
-                    <v:textbox style="mso-fit-shape-to-text:t" inset="0,0,0,0">
+                  <v:shape id="Text Box 131" o:spid="_x0000_s1026" type="#_x0000_t202" style="position:absolute;margin-left:0;margin-top:0;width:369pt;height:204pt;z-index:251660288;visibility:visible;mso-wrap-style:square;mso-width-percent:790;mso-height-percent:0;mso-left-percent:77;mso-top-percent:540;mso-wrap-distance-left:14.4pt;mso-wrap-distance-top:0;mso-wrap-distance-right:14.4pt;mso-wrap-distance-bottom:0;mso-position-horizontal-relative:margin;mso-position-vertical-relative:page;mso-width-percent:790;mso-height-percent:0;mso-left-percent:77;mso-top-percent:540;mso-width-relative:margin;mso-height-relative:page;v-text-anchor:top" o:gfxdata="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" filled="f" stroked="f" strokeweight=".5pt">
+                    <v:textbox inset="0,0,0,0">
                       <w:txbxContent>
                         <w:p>
                           <w:pPr>
@@ -252,6 +345,7 @@
                               <w:dataBinding w:prefixMappings="xmlns:ns0='http://purl.org/dc/elements/1.1/' xmlns:ns1='http://schemas.openxmlformats.org/package/2006/metadata/core-properties' " w:xpath="/ns1:coreProperties[1]/ns0:title[1]" w:storeItemID="{6C3C8BC8-F283-45AE-878A-BAB7291924A1}"/>
                               <w:text/>
                             </w:sdtPr>
+                            <w:sdtEndPr/>
                             <w:sdtContent>
                               <w:r>
                                 <w:rPr>
@@ -278,6 +372,7 @@
                             <w:dataBinding w:prefixMappings="xmlns:ns0='http://purl.org/dc/elements/1.1/' xmlns:ns1='http://schemas.openxmlformats.org/package/2006/metadata/core-properties' " w:xpath="/ns1:coreProperties[1]/ns0:subject[1]" w:storeItemID="{6C3C8BC8-F283-45AE-878A-BAB7291924A1}"/>
                             <w:text/>
                           </w:sdtPr>
+                          <w:sdtEndPr/>
                           <w:sdtContent>
                             <w:p>
                               <w:pPr>
@@ -302,44 +397,138 @@
                             </w:p>
                           </w:sdtContent>
                         </w:sdt>
-                        <w:sdt>
-                          <w:sdtPr>
+                        <w:p>
+                          <w:pPr>
+                            <w:pStyle w:val="NoSpacing"/>
+                            <w:spacing w:before="80" w:after="40"/>
                             <w:rPr>
                               <w:caps/>
                               <w:color w:val="4472C4" w:themeColor="accent5"/>
                               <w:sz w:val="24"/>
                               <w:szCs w:val="24"/>
                             </w:rPr>
-                            <w:alias w:val="Author"/>
-                            <w:tag w:val=""/>
-                            <w:id w:val="-1536112409"/>
-                            <w:dataBinding w:prefixMappings="xmlns:ns0='http://purl.org/dc/elements/1.1/' xmlns:ns1='http://schemas.openxmlformats.org/package/2006/metadata/core-properties' " w:xpath="/ns1:coreProperties[1]/ns0:creator[1]" w:storeItemID="{6C3C8BC8-F283-45AE-878A-BAB7291924A1}"/>
-                            <w:text/>
-                          </w:sdtPr>
-                          <w:sdtContent>
-                            <w:p>
-                              <w:pPr>
-                                <w:pStyle w:val="NoSpacing"/>
-                                <w:spacing w:before="80" w:after="40"/>
-                                <w:rPr>
-                                  <w:caps/>
-                                  <w:color w:val="4472C4" w:themeColor="accent5"/>
-                                  <w:sz w:val="24"/>
-                                  <w:szCs w:val="24"/>
-                                </w:rPr>
-                              </w:pPr>
-                              <w:r>
-                                <w:rPr>
-                                  <w:caps/>
-                                  <w:color w:val="4472C4" w:themeColor="accent5"/>
-                                  <w:sz w:val="24"/>
-                                  <w:szCs w:val="24"/>
-                                </w:rPr>
-                                <w:t>Faris Hawamdeh</w:t>
-                              </w:r>
-                            </w:p>
-                          </w:sdtContent>
-                        </w:sdt>
+                          </w:pPr>
+                          <w:r>
+                            <w:rPr>
+                              <w:caps/>
+                              <w:color w:val="4472C4" w:themeColor="accent5"/>
+                              <w:sz w:val="24"/>
+                              <w:szCs w:val="24"/>
+                            </w:rPr>
+                            <w:t>Faris hawamdeh</w:t>
+                          </w:r>
+                        </w:p>
+                        <w:p>
+                          <w:pPr>
+                            <w:pStyle w:val="NoSpacing"/>
+                            <w:spacing w:before="80" w:after="40"/>
+                            <w:rPr>
+                              <w:caps/>
+                              <w:color w:val="4472C4" w:themeColor="accent5"/>
+                              <w:sz w:val="24"/>
+                              <w:szCs w:val="24"/>
+                            </w:rPr>
+                          </w:pPr>
+                          <w:r>
+                            <w:rPr>
+                              <w:caps/>
+                              <w:color w:val="4472C4" w:themeColor="accent5"/>
+                              <w:sz w:val="24"/>
+                              <w:szCs w:val="24"/>
+                            </w:rPr>
+                            <w:t>dustin fennessy</w:t>
+                          </w:r>
+                        </w:p>
+                        <w:p>
+                          <w:pPr>
+                            <w:pStyle w:val="NoSpacing"/>
+                            <w:spacing w:before="80" w:after="40"/>
+                            <w:rPr>
+                              <w:caps/>
+                              <w:color w:val="4472C4" w:themeColor="accent5"/>
+                              <w:sz w:val="24"/>
+                              <w:szCs w:val="24"/>
+                            </w:rPr>
+                          </w:pPr>
+                          <w:r>
+                            <w:rPr>
+                              <w:caps/>
+                              <w:color w:val="4472C4" w:themeColor="accent5"/>
+                              <w:sz w:val="24"/>
+                              <w:szCs w:val="24"/>
+                            </w:rPr>
+                            <w:t>saeed babaker</w:t>
+                          </w:r>
+                        </w:p>
+                        <w:p>
+                          <w:pPr>
+                            <w:pStyle w:val="NoSpacing"/>
+                            <w:spacing w:before="80" w:after="40"/>
+                            <w:rPr>
+                              <w:caps/>
+                              <w:color w:val="4472C4" w:themeColor="accent5"/>
+                              <w:sz w:val="24"/>
+                              <w:szCs w:val="24"/>
+                            </w:rPr>
+                          </w:pPr>
+                          <w:r>
+                            <w:rPr>
+                              <w:caps/>
+                              <w:color w:val="4472C4" w:themeColor="accent5"/>
+                              <w:sz w:val="24"/>
+                              <w:szCs w:val="24"/>
+                            </w:rPr>
+                            <w:t>ron galvan</w:t>
+                          </w:r>
+                        </w:p>
+                        <w:p>
+                          <w:pPr>
+                            <w:pStyle w:val="NoSpacing"/>
+                            <w:spacing w:before="80" w:after="40"/>
+                            <w:rPr>
+                              <w:caps/>
+                              <w:color w:val="4472C4" w:themeColor="accent5"/>
+                              <w:sz w:val="24"/>
+                              <w:szCs w:val="24"/>
+                            </w:rPr>
+                          </w:pPr>
+                        </w:p>
+                        <w:p>
+                          <w:pPr>
+                            <w:pStyle w:val="NoSpacing"/>
+                            <w:spacing w:before="80" w:after="40"/>
+                            <w:rPr>
+                              <w:caps/>
+                              <w:color w:val="4472C4" w:themeColor="accent5"/>
+                              <w:sz w:val="24"/>
+                              <w:szCs w:val="24"/>
+                            </w:rPr>
+                          </w:pPr>
+                        </w:p>
+                        <w:p>
+                          <w:pPr>
+                            <w:pStyle w:val="NoSpacing"/>
+                            <w:spacing w:before="80" w:after="40"/>
+                            <w:rPr>
+                              <w:caps/>
+                              <w:color w:val="4472C4" w:themeColor="accent5"/>
+                              <w:sz w:val="24"/>
+                              <w:szCs w:val="24"/>
+                            </w:rPr>
+                          </w:pPr>
+                        </w:p>
+                        <w:p>
+                          <w:pPr>
+                            <w:pStyle w:val="NoSpacing"/>
+                            <w:spacing w:before="80" w:after="40"/>
+                            <w:rPr>
+                              <w:caps/>
+                              <w:color w:val="4472C4" w:themeColor="accent5"/>
+                              <w:sz w:val="24"/>
+                              <w:szCs w:val="24"/>
+                            </w:rPr>
+                          </w:pPr>
+                        </w:p>
                       </w:txbxContent>
                     </v:textbox>
                     <w10:wrap type="square" anchorx="margin" anchory="page"/>
@@ -501,6 +690,7 @@
                               <w:calendar w:val="gregorian"/>
                             </w:date>
                           </w:sdtPr>
+                          <w:sdtEndPr/>
                           <w:sdtContent>
                             <w:p>
                               <w:pPr>
@@ -563,9 +753,11 @@
           <w:numId w:val="2"/>
         </w:numPr>
       </w:pPr>
+      <w:proofErr w:type="spellStart"/>
       <w:r>
         <w:t>BookID</w:t>
       </w:r>
+      <w:proofErr w:type="spellEnd"/>
     </w:p>
     <w:p>
       <w:pPr>
@@ -600,7 +792,7 @@
         </w:numPr>
       </w:pPr>
       <w:r>
-        <w:t>Categories</w:t>
+        <w:t>Genre</w:t>
       </w:r>
     </w:p>
     <w:p>
@@ -672,7 +864,52 @@
         </w:numPr>
       </w:pPr>
       <w:r>
+        <w:t>Comments</w:t>
+      </w:r>
+    </w:p>
+    <w:p>
+      <w:pPr>
+        <w:pStyle w:val="ListParagraph"/>
+        <w:numPr>
+          <w:ilvl w:val="0"/>
+          <w:numId w:val="2"/>
+        </w:numPr>
+      </w:pPr>
+      <w:proofErr w:type="spellStart"/>
+      <w:r>
+        <w:t>I</w:t>
+      </w:r>
+      <w:r>
+        <w:t>sdeleted</w:t>
+      </w:r>
+      <w:proofErr w:type="spellEnd"/>
+    </w:p>
+    <w:p>
+      <w:r>
+        <w:t xml:space="preserve">For deciding what information needed to be stored for books, we used the most likely information to be searched for from the Barnes and Noble website. We include the title, authors, genre, publisher, and ISBN as attributes. The publication date was added to provide a subcategory of books to allow for searching for newly released books or books soon to be released. To fulfil the requirements of part 5 we included user comments/reviews. The </w:t>
+      </w:r>
+      <w:proofErr w:type="spellStart"/>
+      <w:r>
         <w:t>isdeleted</w:t>
+      </w:r>
+      <w:proofErr w:type="spellEnd"/>
+      <w:r>
+        <w:t xml:space="preserve"> </w:t>
+      </w:r>
+      <w:r>
+        <w:t>attribute</w:t>
+      </w:r>
+      <w:r>
+        <w:t xml:space="preserve"> is added to simulate deletion from the </w:t>
+      </w:r>
+      <w:r>
+        <w:t>web store</w:t>
+      </w:r>
+      <w:r>
+        <w:t xml:space="preserve"> but keep the </w:t>
+      </w:r>
+      <w:r>
+        <w:t>data consistent in the database as to not create a situation where references to deleted books by other tables occur.</w:t>
       </w:r>
     </w:p>
     <w:p/>
@@ -692,9 +929,11 @@
           <w:numId w:val="3"/>
         </w:numPr>
       </w:pPr>
+      <w:proofErr w:type="spellStart"/>
       <w:r>
         <w:t>CustomerID</w:t>
       </w:r>
+      <w:proofErr w:type="spellEnd"/>
     </w:p>
     <w:p>
       <w:pPr>
@@ -764,20 +1003,62 @@
           <w:numId w:val="3"/>
         </w:numPr>
       </w:pPr>
+      <w:proofErr w:type="spellStart"/>
+      <w:r>
+        <w:t>I</w:t>
+      </w:r>
+      <w:r>
+        <w:t>sdeleted</w:t>
+      </w:r>
+      <w:proofErr w:type="spellEnd"/>
+    </w:p>
+    <w:p>
+      <w:r>
+        <w:t xml:space="preserve">For deciding what information to be stored for the customer, we decided on having the minimum information necessary for fulfilling an order. The email address and password were included as a way to contact the customer and identify them when they log in. The credit card is stored so that the customer can pay for the item. The name and shipping address is stored so that the item can shipped to the customer. </w:t>
+      </w:r>
+      <w:r>
+        <w:t xml:space="preserve">The </w:t>
+      </w:r>
+      <w:proofErr w:type="spellStart"/>
       <w:r>
         <w:t>isdeleted</w:t>
       </w:r>
-    </w:p>
+      <w:proofErr w:type="spellEnd"/>
+      <w:r>
+        <w:t xml:space="preserve"> </w:t>
+      </w:r>
+      <w:r>
+        <w:t>attribute</w:t>
+      </w:r>
+      <w:r>
+        <w:t xml:space="preserve"> is added to simulate deletion from the </w:t>
+      </w:r>
+      <w:r>
+        <w:t>web store</w:t>
+      </w:r>
+      <w:r>
+        <w:t xml:space="preserve"> but keep the data consistent in the database as to not create a situation where references to deleted </w:t>
+      </w:r>
+      <w:r>
+        <w:t xml:space="preserve">customers </w:t>
+      </w:r>
+      <w:r>
+        <w:t>by other tables</w:t>
+      </w:r>
+      <w:r>
+        <w:t xml:space="preserve"> occur</w:t>
+      </w:r>
+      <w:r>
+        <w:t>.</w:t>
+      </w:r>
+    </w:p>
+    <w:p/>
     <w:p>
       <w:pPr>
         <w:pStyle w:val="Heading2"/>
       </w:pPr>
-    </w:p>
-    <w:p>
-      <w:pPr>
-        <w:pStyle w:val="Heading2"/>
-      </w:pPr>
-      <w:r>
+      <w:r>
+        <w:lastRenderedPageBreak/>
         <w:t>Seller</w:t>
       </w:r>
     </w:p>
@@ -789,9 +1070,11 @@
           <w:numId w:val="4"/>
         </w:numPr>
       </w:pPr>
+      <w:proofErr w:type="spellStart"/>
       <w:r>
         <w:t>SellerID</w:t>
       </w:r>
+      <w:proofErr w:type="spellEnd"/>
     </w:p>
     <w:p>
       <w:pPr>
@@ -873,8 +1156,41 @@
           <w:numId w:val="4"/>
         </w:numPr>
       </w:pPr>
+      <w:proofErr w:type="spellStart"/>
+      <w:r>
+        <w:t>I</w:t>
+      </w:r>
+      <w:r>
+        <w:t>sdeleted</w:t>
+      </w:r>
+      <w:proofErr w:type="spellEnd"/>
+    </w:p>
+    <w:p>
+      <w:r>
+        <w:t>For the seller information we adopted the strategy as the customer. Email address and password is stored to allow the seller to be contacted and identify them when they log in. Name, address, and phone number is stored in order for employees at the web store or customers can get in contact with seller if necessary. The data</w:t>
+      </w:r>
+      <w:r>
+        <w:t>base should also keep track of all the items being sold by that seller so that when orders are placed the orders can be directed to the seller so that they can fulfill them.</w:t>
+      </w:r>
+      <w:r>
+        <w:t xml:space="preserve"> </w:t>
+      </w:r>
+      <w:r>
+        <w:t xml:space="preserve">The </w:t>
+      </w:r>
+      <w:proofErr w:type="spellStart"/>
       <w:r>
         <w:t>isdeleted</w:t>
+      </w:r>
+      <w:proofErr w:type="spellEnd"/>
+      <w:r>
+        <w:t xml:space="preserve"> attribute is added to simulate deletion from the web store but keep the data consistent in the database as to not create a situation where references to deleted </w:t>
+      </w:r>
+      <w:r>
+        <w:t>sellers</w:t>
+      </w:r>
+      <w:r>
+        <w:t xml:space="preserve"> by other tables occur.</w:t>
       </w:r>
     </w:p>
     <w:p/>
@@ -894,12 +1210,14 @@
           <w:numId w:val="6"/>
         </w:numPr>
       </w:pPr>
+      <w:proofErr w:type="spellStart"/>
       <w:r>
         <w:t>Order</w:t>
       </w:r>
       <w:r>
         <w:t>ID</w:t>
       </w:r>
+      <w:proofErr w:type="spellEnd"/>
     </w:p>
     <w:p>
       <w:pPr>
@@ -909,9 +1227,11 @@
           <w:numId w:val="6"/>
         </w:numPr>
       </w:pPr>
+      <w:proofErr w:type="spellStart"/>
       <w:r>
         <w:t>CustomerID</w:t>
       </w:r>
+      <w:proofErr w:type="spellEnd"/>
     </w:p>
     <w:p>
       <w:pPr>
@@ -921,9 +1241,11 @@
           <w:numId w:val="6"/>
         </w:numPr>
       </w:pPr>
-      <w:r>
-        <w:t>SellerID</w:t>
-      </w:r>
+      <w:proofErr w:type="spellStart"/>
+      <w:r>
+        <w:t>ShippingAddress</w:t>
+      </w:r>
+      <w:proofErr w:type="spellEnd"/>
     </w:p>
     <w:p>
       <w:pPr>
@@ -934,7 +1256,7 @@
         </w:numPr>
       </w:pPr>
       <w:r>
-        <w:t>ShippingAddress</w:t>
+        <w:t>Items</w:t>
       </w:r>
     </w:p>
     <w:p>
@@ -946,8 +1268,7 @@
         </w:numPr>
       </w:pPr>
       <w:r>
-        <w:lastRenderedPageBreak/>
-        <w:t>Items</w:t>
+        <w:t>Item Quantity</w:t>
       </w:r>
     </w:p>
     <w:p>
@@ -959,7 +1280,7 @@
         </w:numPr>
       </w:pPr>
       <w:r>
-        <w:t>Item Quantity</w:t>
+        <w:t>Credit Card</w:t>
       </w:r>
     </w:p>
     <w:p>
@@ -971,7 +1292,7 @@
         </w:numPr>
       </w:pPr>
       <w:r>
-        <w:t>Credit Card</w:t>
+        <w:t>Cost</w:t>
       </w:r>
     </w:p>
     <w:p>
@@ -983,19 +1304,23 @@
         </w:numPr>
       </w:pPr>
       <w:r>
-        <w:t>Cost</w:t>
-      </w:r>
-    </w:p>
-    <w:p>
-      <w:pPr>
-        <w:pStyle w:val="ListParagraph"/>
-        <w:numPr>
-          <w:ilvl w:val="0"/>
-          <w:numId w:val="6"/>
-        </w:numPr>
-      </w:pPr>
-      <w:r>
         <w:t>Status</w:t>
+      </w:r>
+    </w:p>
+    <w:p>
+      <w:r>
+        <w:t xml:space="preserve">For orders we included the </w:t>
+      </w:r>
+      <w:proofErr w:type="spellStart"/>
+      <w:r>
+        <w:t>customerID</w:t>
+      </w:r>
+      <w:proofErr w:type="spellEnd"/>
+      <w:r>
+        <w:t xml:space="preserve"> so that the order is associated with a specific customer. The shipping address and credit card are also added in case the customer wishes to use a different credit card or ship the item to another address as a gift.</w:t>
+      </w:r>
+      <w:r>
+        <w:t xml:space="preserve"> The order should also contain the items that the customer wanted and the quantity of each item. The order also has a status to let the customer know if the order has been shipped yet.</w:t>
       </w:r>
     </w:p>
     <w:p/>
@@ -1015,9 +1340,11 @@
           <w:numId w:val="7"/>
         </w:numPr>
       </w:pPr>
+      <w:proofErr w:type="spellStart"/>
       <w:r>
         <w:t>CustomerID</w:t>
       </w:r>
+      <w:proofErr w:type="spellEnd"/>
     </w:p>
     <w:p>
       <w:pPr>
@@ -1055,7 +1382,20 @@
         <w:t>Item Quantity</w:t>
       </w:r>
     </w:p>
-    <w:p/>
+    <w:p>
+      <w:r>
+        <w:lastRenderedPageBreak/>
+        <w:t xml:space="preserve">The shopping cart includes the </w:t>
+      </w:r>
+      <w:proofErr w:type="spellStart"/>
+      <w:r>
+        <w:t>customerID</w:t>
+      </w:r>
+      <w:proofErr w:type="spellEnd"/>
+      <w:r>
+        <w:t xml:space="preserve"> of the customer that the cart is associated with. The cart should contain the items that the customer wishes to purchase, the quantity of the items, and the cost of the total purchase.</w:t>
+      </w:r>
+    </w:p>
     <w:p>
       <w:pPr>
         <w:pStyle w:val="Heading2"/>
@@ -1072,9 +1412,11 @@
           <w:numId w:val="8"/>
         </w:numPr>
       </w:pPr>
+      <w:proofErr w:type="spellStart"/>
       <w:r>
         <w:t>AdminID</w:t>
       </w:r>
+      <w:proofErr w:type="spellEnd"/>
     </w:p>
     <w:p>
       <w:pPr>
@@ -1120,17 +1462,3128 @@
           <w:numId w:val="8"/>
         </w:numPr>
       </w:pPr>
+      <w:proofErr w:type="spellStart"/>
       <w:r>
         <w:t>isSuperAdmin</w:t>
       </w:r>
+      <w:proofErr w:type="spellEnd"/>
+    </w:p>
+    <w:p>
+      <w:r>
+        <w:t>The administrator entity contains the name of the administrator. The username and password used to log in the administrator interface is also stored. The privilege level of the employee is also stored to identify whether they have the authority to create new administrator accounts.</w:t>
+      </w:r>
+      <w:r>
+        <w:br w:type="page"/>
+      </w:r>
+    </w:p>
+    <w:p>
+      <w:pPr>
+        <w:pStyle w:val="Heading1"/>
+      </w:pPr>
+      <w:r>
+        <w:lastRenderedPageBreak/>
+        <w:t>Part 2: ER Diagrams</w:t>
+      </w:r>
+    </w:p>
+    <w:p>
+      <w:pPr>
+        <w:pStyle w:val="Heading2"/>
+      </w:pPr>
+      <w:r>
+        <w:t>Books Entity</w:t>
+      </w:r>
+    </w:p>
+    <w:p>
+      <w:r>
+        <w:rPr>
+          <w:noProof/>
+        </w:rPr>
+        <w:drawing>
+          <wp:inline distT="0" distB="0" distL="0" distR="0">
+            <wp:extent cx="3790950" cy="3061371"/>
+            <wp:effectExtent l="0" t="0" r="0" b="5715"/>
+            <wp:docPr id="2" name="Picture 2"/>
+            <wp:cNvGraphicFramePr>
+              <a:graphicFrameLocks xmlns:a="http://schemas.openxmlformats.org/drawingml/2006/main" noChangeAspect="1"/>
+            </wp:cNvGraphicFramePr>
+            <a:graphic xmlns:a="http://schemas.openxmlformats.org/drawingml/2006/main">
+              <a:graphicData uri="http://schemas.openxmlformats.org/drawingml/2006/picture">
+                <pic:pic xmlns:pic="http://schemas.openxmlformats.org/drawingml/2006/picture">
+                  <pic:nvPicPr>
+                    <pic:cNvPr id="2" name="books.png"/>
+                    <pic:cNvPicPr/>
+                  </pic:nvPicPr>
+                  <pic:blipFill>
+                    <a:blip r:embed="rId7">
+                      <a:extLst>
+                        <a:ext uri="{28A0092B-C50C-407E-A947-70E740481C1C}">
+                          <a14:useLocalDpi xmlns:a14="http://schemas.microsoft.com/office/drawing/2010/main" val="0"/>
+                        </a:ext>
+                      </a:extLst>
+                    </a:blip>
+                    <a:stretch>
+                      <a:fillRect/>
+                    </a:stretch>
+                  </pic:blipFill>
+                  <pic:spPr>
+                    <a:xfrm>
+                      <a:off x="0" y="0"/>
+                      <a:ext cx="3804521" cy="3072330"/>
+                    </a:xfrm>
+                    <a:prstGeom prst="rect">
+                      <a:avLst/>
+                    </a:prstGeom>
+                  </pic:spPr>
+                </pic:pic>
+              </a:graphicData>
+            </a:graphic>
+          </wp:inline>
+        </w:drawing>
+      </w:r>
     </w:p>
     <w:p/>
     <w:p>
       <w:pPr>
+        <w:pStyle w:val="Heading2"/>
+      </w:pPr>
+      <w:r>
+        <w:t>Customer Entity</w:t>
+      </w:r>
+    </w:p>
+    <w:p>
+      <w:r>
+        <w:rPr>
+          <w:noProof/>
+        </w:rPr>
+        <w:drawing>
+          <wp:inline distT="0" distB="0" distL="0" distR="0">
+            <wp:extent cx="3657600" cy="2181664"/>
+            <wp:effectExtent l="0" t="0" r="0" b="9525"/>
+            <wp:docPr id="1" name="Picture 1"/>
+            <wp:cNvGraphicFramePr>
+              <a:graphicFrameLocks xmlns:a="http://schemas.openxmlformats.org/drawingml/2006/main" noChangeAspect="1"/>
+            </wp:cNvGraphicFramePr>
+            <a:graphic xmlns:a="http://schemas.openxmlformats.org/drawingml/2006/main">
+              <a:graphicData uri="http://schemas.openxmlformats.org/drawingml/2006/picture">
+                <pic:pic xmlns:pic="http://schemas.openxmlformats.org/drawingml/2006/picture">
+                  <pic:nvPicPr>
+                    <pic:cNvPr id="1" name="Customer.png"/>
+                    <pic:cNvPicPr/>
+                  </pic:nvPicPr>
+                  <pic:blipFill>
+                    <a:blip r:embed="rId8">
+                      <a:extLst>
+                        <a:ext uri="{28A0092B-C50C-407E-A947-70E740481C1C}">
+                          <a14:useLocalDpi xmlns:a14="http://schemas.microsoft.com/office/drawing/2010/main" val="0"/>
+                        </a:ext>
+                      </a:extLst>
+                    </a:blip>
+                    <a:stretch>
+                      <a:fillRect/>
+                    </a:stretch>
+                  </pic:blipFill>
+                  <pic:spPr>
+                    <a:xfrm>
+                      <a:off x="0" y="0"/>
+                      <a:ext cx="3657600" cy="2181664"/>
+                    </a:xfrm>
+                    <a:prstGeom prst="rect">
+                      <a:avLst/>
+                    </a:prstGeom>
+                  </pic:spPr>
+                </pic:pic>
+              </a:graphicData>
+            </a:graphic>
+          </wp:inline>
+        </w:drawing>
+      </w:r>
+    </w:p>
+    <w:p/>
+    <w:p>
+      <w:pPr>
+        <w:pStyle w:val="Heading2"/>
+      </w:pPr>
+      <w:r>
+        <w:lastRenderedPageBreak/>
+        <w:t>Seller Entity</w:t>
+      </w:r>
+    </w:p>
+    <w:p>
+      <w:r>
+        <w:rPr>
+          <w:noProof/>
+        </w:rPr>
+        <w:drawing>
+          <wp:inline distT="0" distB="0" distL="0" distR="0">
+            <wp:extent cx="3657600" cy="2207455"/>
+            <wp:effectExtent l="0" t="0" r="0" b="2540"/>
+            <wp:docPr id="3" name="Picture 3"/>
+            <wp:cNvGraphicFramePr>
+              <a:graphicFrameLocks xmlns:a="http://schemas.openxmlformats.org/drawingml/2006/main" noChangeAspect="1"/>
+            </wp:cNvGraphicFramePr>
+            <a:graphic xmlns:a="http://schemas.openxmlformats.org/drawingml/2006/main">
+              <a:graphicData uri="http://schemas.openxmlformats.org/drawingml/2006/picture">
+                <pic:pic xmlns:pic="http://schemas.openxmlformats.org/drawingml/2006/picture">
+                  <pic:nvPicPr>
+                    <pic:cNvPr id="3" name="seller.png"/>
+                    <pic:cNvPicPr/>
+                  </pic:nvPicPr>
+                  <pic:blipFill>
+                    <a:blip r:embed="rId9">
+                      <a:extLst>
+                        <a:ext uri="{28A0092B-C50C-407E-A947-70E740481C1C}">
+                          <a14:useLocalDpi xmlns:a14="http://schemas.microsoft.com/office/drawing/2010/main" val="0"/>
+                        </a:ext>
+                      </a:extLst>
+                    </a:blip>
+                    <a:stretch>
+                      <a:fillRect/>
+                    </a:stretch>
+                  </pic:blipFill>
+                  <pic:spPr>
+                    <a:xfrm>
+                      <a:off x="0" y="0"/>
+                      <a:ext cx="3657600" cy="2207455"/>
+                    </a:xfrm>
+                    <a:prstGeom prst="rect">
+                      <a:avLst/>
+                    </a:prstGeom>
+                  </pic:spPr>
+                </pic:pic>
+              </a:graphicData>
+            </a:graphic>
+          </wp:inline>
+        </w:drawing>
+      </w:r>
+    </w:p>
+    <w:p>
+      <w:pPr>
+        <w:pStyle w:val="Heading2"/>
+      </w:pPr>
+      <w:r>
+        <w:t>Order Entity</w:t>
+      </w:r>
+    </w:p>
+    <w:p>
+      <w:r>
+        <w:rPr>
+          <w:noProof/>
+        </w:rPr>
+        <w:drawing>
+          <wp:inline distT="0" distB="0" distL="0" distR="0">
+            <wp:extent cx="3657600" cy="2102338"/>
+            <wp:effectExtent l="0" t="0" r="0" b="0"/>
+            <wp:docPr id="4" name="Picture 4"/>
+            <wp:cNvGraphicFramePr>
+              <a:graphicFrameLocks xmlns:a="http://schemas.openxmlformats.org/drawingml/2006/main" noChangeAspect="1"/>
+            </wp:cNvGraphicFramePr>
+            <a:graphic xmlns:a="http://schemas.openxmlformats.org/drawingml/2006/main">
+              <a:graphicData uri="http://schemas.openxmlformats.org/drawingml/2006/picture">
+                <pic:pic xmlns:pic="http://schemas.openxmlformats.org/drawingml/2006/picture">
+                  <pic:nvPicPr>
+                    <pic:cNvPr id="4" name="Order.png"/>
+                    <pic:cNvPicPr/>
+                  </pic:nvPicPr>
+                  <pic:blipFill>
+                    <a:blip r:embed="rId10">
+                      <a:extLst>
+                        <a:ext uri="{28A0092B-C50C-407E-A947-70E740481C1C}">
+                          <a14:useLocalDpi xmlns:a14="http://schemas.microsoft.com/office/drawing/2010/main" val="0"/>
+                        </a:ext>
+                      </a:extLst>
+                    </a:blip>
+                    <a:stretch>
+                      <a:fillRect/>
+                    </a:stretch>
+                  </pic:blipFill>
+                  <pic:spPr>
+                    <a:xfrm>
+                      <a:off x="0" y="0"/>
+                      <a:ext cx="3657600" cy="2102338"/>
+                    </a:xfrm>
+                    <a:prstGeom prst="rect">
+                      <a:avLst/>
+                    </a:prstGeom>
+                  </pic:spPr>
+                </pic:pic>
+              </a:graphicData>
+            </a:graphic>
+          </wp:inline>
+        </w:drawing>
+      </w:r>
+    </w:p>
+    <w:p/>
+    <w:p>
+      <w:pPr>
+        <w:pStyle w:val="Heading2"/>
+      </w:pPr>
+      <w:r>
+        <w:t>Shopping Cart Entity</w:t>
+      </w:r>
+    </w:p>
+    <w:p>
+      <w:r>
+        <w:rPr>
+          <w:noProof/>
+        </w:rPr>
+        <w:drawing>
+          <wp:inline distT="0" distB="0" distL="0" distR="0">
+            <wp:extent cx="3657600" cy="1711569"/>
+            <wp:effectExtent l="0" t="0" r="0" b="3175"/>
+            <wp:docPr id="5" name="Picture 5"/>
+            <wp:cNvGraphicFramePr>
+              <a:graphicFrameLocks xmlns:a="http://schemas.openxmlformats.org/drawingml/2006/main" noChangeAspect="1"/>
+            </wp:cNvGraphicFramePr>
+            <a:graphic xmlns:a="http://schemas.openxmlformats.org/drawingml/2006/main">
+              <a:graphicData uri="http://schemas.openxmlformats.org/drawingml/2006/picture">
+                <pic:pic xmlns:pic="http://schemas.openxmlformats.org/drawingml/2006/picture">
+                  <pic:nvPicPr>
+                    <pic:cNvPr id="5" name="shoppingcart.png"/>
+                    <pic:cNvPicPr/>
+                  </pic:nvPicPr>
+                  <pic:blipFill>
+                    <a:blip r:embed="rId11">
+                      <a:extLst>
+                        <a:ext uri="{28A0092B-C50C-407E-A947-70E740481C1C}">
+                          <a14:useLocalDpi xmlns:a14="http://schemas.microsoft.com/office/drawing/2010/main" val="0"/>
+                        </a:ext>
+                      </a:extLst>
+                    </a:blip>
+                    <a:stretch>
+                      <a:fillRect/>
+                    </a:stretch>
+                  </pic:blipFill>
+                  <pic:spPr>
+                    <a:xfrm>
+                      <a:off x="0" y="0"/>
+                      <a:ext cx="3657600" cy="1711569"/>
+                    </a:xfrm>
+                    <a:prstGeom prst="rect">
+                      <a:avLst/>
+                    </a:prstGeom>
+                  </pic:spPr>
+                </pic:pic>
+              </a:graphicData>
+            </a:graphic>
+          </wp:inline>
+        </w:drawing>
+      </w:r>
+    </w:p>
+    <w:p/>
+    <w:p>
+      <w:pPr>
+        <w:pStyle w:val="Heading2"/>
+      </w:pPr>
+      <w:r>
+        <w:lastRenderedPageBreak/>
+        <w:t>Administrator Entity</w:t>
+      </w:r>
+    </w:p>
+    <w:p>
+      <w:r>
+        <w:rPr>
+          <w:noProof/>
+        </w:rPr>
+        <w:drawing>
+          <wp:inline distT="0" distB="0" distL="0" distR="0">
+            <wp:extent cx="3657600" cy="2076157"/>
+            <wp:effectExtent l="0" t="0" r="0" b="635"/>
+            <wp:docPr id="6" name="Picture 6"/>
+            <wp:cNvGraphicFramePr>
+              <a:graphicFrameLocks xmlns:a="http://schemas.openxmlformats.org/drawingml/2006/main" noChangeAspect="1"/>
+            </wp:cNvGraphicFramePr>
+            <a:graphic xmlns:a="http://schemas.openxmlformats.org/drawingml/2006/main">
+              <a:graphicData uri="http://schemas.openxmlformats.org/drawingml/2006/picture">
+                <pic:pic xmlns:pic="http://schemas.openxmlformats.org/drawingml/2006/picture">
+                  <pic:nvPicPr>
+                    <pic:cNvPr id="6" name="admin.png"/>
+                    <pic:cNvPicPr/>
+                  </pic:nvPicPr>
+                  <pic:blipFill>
+                    <a:blip r:embed="rId12">
+                      <a:extLst>
+                        <a:ext uri="{28A0092B-C50C-407E-A947-70E740481C1C}">
+                          <a14:useLocalDpi xmlns:a14="http://schemas.microsoft.com/office/drawing/2010/main" val="0"/>
+                        </a:ext>
+                      </a:extLst>
+                    </a:blip>
+                    <a:stretch>
+                      <a:fillRect/>
+                    </a:stretch>
+                  </pic:blipFill>
+                  <pic:spPr>
+                    <a:xfrm>
+                      <a:off x="0" y="0"/>
+                      <a:ext cx="3657600" cy="2076157"/>
+                    </a:xfrm>
+                    <a:prstGeom prst="rect">
+                      <a:avLst/>
+                    </a:prstGeom>
+                  </pic:spPr>
+                </pic:pic>
+              </a:graphicData>
+            </a:graphic>
+          </wp:inline>
+        </w:drawing>
+      </w:r>
+    </w:p>
+    <w:p/>
+    <w:p>
+      <w:pPr>
+        <w:pStyle w:val="Heading2"/>
+      </w:pPr>
+      <w:r>
+        <w:t>Full Relation</w:t>
+      </w:r>
+    </w:p>
+    <w:p>
+      <w:r>
+        <w:rPr>
+          <w:noProof/>
+        </w:rPr>
+        <w:drawing>
+          <wp:inline distT="0" distB="0" distL="0" distR="0">
+            <wp:extent cx="5943600" cy="2009140"/>
+            <wp:effectExtent l="0" t="0" r="0" b="0"/>
+            <wp:docPr id="7" name="Picture 7"/>
+            <wp:cNvGraphicFramePr>
+              <a:graphicFrameLocks xmlns:a="http://schemas.openxmlformats.org/drawingml/2006/main" noChangeAspect="1"/>
+            </wp:cNvGraphicFramePr>
+            <a:graphic xmlns:a="http://schemas.openxmlformats.org/drawingml/2006/main">
+              <a:graphicData uri="http://schemas.openxmlformats.org/drawingml/2006/picture">
+                <pic:pic xmlns:pic="http://schemas.openxmlformats.org/drawingml/2006/picture">
+                  <pic:nvPicPr>
+                    <pic:cNvPr id="7" name="Full Relation.png"/>
+                    <pic:cNvPicPr/>
+                  </pic:nvPicPr>
+                  <pic:blipFill>
+                    <a:blip r:embed="rId13">
+                      <a:extLst>
+                        <a:ext uri="{28A0092B-C50C-407E-A947-70E740481C1C}">
+                          <a14:useLocalDpi xmlns:a14="http://schemas.microsoft.com/office/drawing/2010/main" val="0"/>
+                        </a:ext>
+                      </a:extLst>
+                    </a:blip>
+                    <a:stretch>
+                      <a:fillRect/>
+                    </a:stretch>
+                  </pic:blipFill>
+                  <pic:spPr>
+                    <a:xfrm>
+                      <a:off x="0" y="0"/>
+                      <a:ext cx="5943600" cy="2009140"/>
+                    </a:xfrm>
+                    <a:prstGeom prst="rect">
+                      <a:avLst/>
+                    </a:prstGeom>
+                  </pic:spPr>
+                </pic:pic>
+              </a:graphicData>
+            </a:graphic>
+          </wp:inline>
+        </w:drawing>
+      </w:r>
+      <w:r>
+        <w:br w:type="page"/>
+      </w:r>
+    </w:p>
+    <w:p>
+      <w:pPr>
         <w:pStyle w:val="Heading1"/>
       </w:pPr>
       <w:r>
+        <w:lastRenderedPageBreak/>
         <w:t>Part 3: Tables</w:t>
+      </w:r>
+    </w:p>
+    <w:p/>
+    <w:p>
+      <w:pPr>
+        <w:pStyle w:val="Heading2"/>
+      </w:pPr>
+      <w:r>
+        <w:t>Admin</w:t>
+      </w:r>
+    </w:p>
+    <w:p>
+      <w:r>
+        <w:t>CREATE TABLE IF NOT EXISTS `admin` (</w:t>
+      </w:r>
+    </w:p>
+    <w:p>
+      <w:r>
+        <w:t xml:space="preserve">  `</w:t>
+      </w:r>
+      <w:proofErr w:type="spellStart"/>
+      <w:proofErr w:type="gramStart"/>
+      <w:r>
+        <w:t>adminid</w:t>
+      </w:r>
+      <w:proofErr w:type="spellEnd"/>
+      <w:proofErr w:type="gramEnd"/>
+      <w:r>
+        <w:t xml:space="preserve">` </w:t>
+      </w:r>
+      <w:proofErr w:type="spellStart"/>
+      <w:r>
+        <w:t>int</w:t>
+      </w:r>
+      <w:proofErr w:type="spellEnd"/>
+      <w:r>
+        <w:t>(11) NOT NULL AUTO_INCREMENT,</w:t>
+      </w:r>
+    </w:p>
+    <w:p>
+      <w:r>
+        <w:t xml:space="preserve">  `</w:t>
+      </w:r>
+      <w:proofErr w:type="spellStart"/>
+      <w:proofErr w:type="gramStart"/>
+      <w:r>
+        <w:t>firstname</w:t>
+      </w:r>
+      <w:proofErr w:type="spellEnd"/>
+      <w:proofErr w:type="gramEnd"/>
+      <w:r>
+        <w:t xml:space="preserve">` </w:t>
+      </w:r>
+      <w:proofErr w:type="spellStart"/>
+      <w:r>
+        <w:t>varchar</w:t>
+      </w:r>
+      <w:proofErr w:type="spellEnd"/>
+      <w:r>
+        <w:t>(45) NOT NULL,</w:t>
+      </w:r>
+    </w:p>
+    <w:p>
+      <w:r>
+        <w:t xml:space="preserve">  `</w:t>
+      </w:r>
+      <w:proofErr w:type="spellStart"/>
+      <w:proofErr w:type="gramStart"/>
+      <w:r>
+        <w:t>lastname</w:t>
+      </w:r>
+      <w:proofErr w:type="spellEnd"/>
+      <w:proofErr w:type="gramEnd"/>
+      <w:r>
+        <w:t xml:space="preserve">` </w:t>
+      </w:r>
+      <w:proofErr w:type="spellStart"/>
+      <w:r>
+        <w:t>varchar</w:t>
+      </w:r>
+      <w:proofErr w:type="spellEnd"/>
+      <w:r>
+        <w:t>(45) NOT NULL,</w:t>
+      </w:r>
+    </w:p>
+    <w:p>
+      <w:r>
+        <w:t xml:space="preserve">  `</w:t>
+      </w:r>
+      <w:proofErr w:type="gramStart"/>
+      <w:r>
+        <w:t>username</w:t>
+      </w:r>
+      <w:proofErr w:type="gramEnd"/>
+      <w:r>
+        <w:t xml:space="preserve">` </w:t>
+      </w:r>
+      <w:proofErr w:type="spellStart"/>
+      <w:r>
+        <w:t>varchar</w:t>
+      </w:r>
+      <w:proofErr w:type="spellEnd"/>
+      <w:r>
+        <w:t>(45) NOT NULL,</w:t>
+      </w:r>
+    </w:p>
+    <w:p>
+      <w:r>
+        <w:t xml:space="preserve">  `</w:t>
+      </w:r>
+      <w:proofErr w:type="gramStart"/>
+      <w:r>
+        <w:t>password</w:t>
+      </w:r>
+      <w:proofErr w:type="gramEnd"/>
+      <w:r>
+        <w:t xml:space="preserve">` </w:t>
+      </w:r>
+      <w:proofErr w:type="spellStart"/>
+      <w:r>
+        <w:t>varchar</w:t>
+      </w:r>
+      <w:proofErr w:type="spellEnd"/>
+      <w:r>
+        <w:t>(45) NOT NULL,</w:t>
+      </w:r>
+    </w:p>
+    <w:p>
+      <w:r>
+        <w:t xml:space="preserve">  `</w:t>
+      </w:r>
+      <w:proofErr w:type="spellStart"/>
+      <w:proofErr w:type="gramStart"/>
+      <w:r>
+        <w:t>issuper</w:t>
+      </w:r>
+      <w:proofErr w:type="spellEnd"/>
+      <w:proofErr w:type="gramEnd"/>
+      <w:r>
+        <w:t xml:space="preserve">` </w:t>
+      </w:r>
+      <w:proofErr w:type="spellStart"/>
+      <w:r>
+        <w:t>tinyint</w:t>
+      </w:r>
+      <w:proofErr w:type="spellEnd"/>
+      <w:r>
+        <w:t>(4) NOT NULL DEFAULT '0',</w:t>
+      </w:r>
+    </w:p>
+    <w:p>
+      <w:r>
+        <w:t xml:space="preserve">  PRIMARY KEY (`</w:t>
+      </w:r>
+      <w:proofErr w:type="spellStart"/>
+      <w:r>
+        <w:t>adminid</w:t>
+      </w:r>
+      <w:proofErr w:type="spellEnd"/>
+      <w:r>
+        <w:t>`)</w:t>
+      </w:r>
+    </w:p>
+    <w:p>
+      <w:r>
+        <w:t>) ENGINE=</w:t>
+      </w:r>
+      <w:proofErr w:type="spellStart"/>
+      <w:r>
+        <w:t>InnoDB</w:t>
+      </w:r>
+      <w:proofErr w:type="spellEnd"/>
+      <w:r>
+        <w:t xml:space="preserve"> DEFAULT CHARSET=latin1;</w:t>
+      </w:r>
+    </w:p>
+    <w:p/>
+    <w:p>
+      <w:pPr>
+        <w:pStyle w:val="Heading2"/>
+      </w:pPr>
+      <w:r>
+        <w:t>Author</w:t>
+      </w:r>
+    </w:p>
+    <w:p>
+      <w:r>
+        <w:t>CREATE TABLE IF NOT EXISTS `author` (</w:t>
+      </w:r>
+    </w:p>
+    <w:p>
+      <w:r>
+        <w:t xml:space="preserve">  `</w:t>
+      </w:r>
+      <w:proofErr w:type="spellStart"/>
+      <w:proofErr w:type="gramStart"/>
+      <w:r>
+        <w:t>bookid</w:t>
+      </w:r>
+      <w:proofErr w:type="spellEnd"/>
+      <w:proofErr w:type="gramEnd"/>
+      <w:r>
+        <w:t xml:space="preserve">` </w:t>
+      </w:r>
+      <w:proofErr w:type="spellStart"/>
+      <w:r>
+        <w:t>int</w:t>
+      </w:r>
+      <w:proofErr w:type="spellEnd"/>
+      <w:r>
+        <w:t>(11) NOT NULL,</w:t>
+      </w:r>
+    </w:p>
+    <w:p>
+      <w:r>
+        <w:t xml:space="preserve">  `</w:t>
+      </w:r>
+      <w:proofErr w:type="gramStart"/>
+      <w:r>
+        <w:t>author</w:t>
+      </w:r>
+      <w:proofErr w:type="gramEnd"/>
+      <w:r>
+        <w:t xml:space="preserve">` </w:t>
+      </w:r>
+      <w:proofErr w:type="spellStart"/>
+      <w:r>
+        <w:t>varchar</w:t>
+      </w:r>
+      <w:proofErr w:type="spellEnd"/>
+      <w:r>
+        <w:t>(45) NOT NULL,</w:t>
+      </w:r>
+    </w:p>
+    <w:p>
+      <w:r>
+        <w:t xml:space="preserve">  PRIMARY KEY (`</w:t>
+      </w:r>
+      <w:proofErr w:type="spellStart"/>
+      <w:r>
+        <w:t>bookid</w:t>
+      </w:r>
+      <w:proofErr w:type="spellEnd"/>
+      <w:r>
+        <w:t>`</w:t>
+      </w:r>
+      <w:proofErr w:type="gramStart"/>
+      <w:r>
+        <w:t>,`</w:t>
+      </w:r>
+      <w:proofErr w:type="gramEnd"/>
+      <w:r>
+        <w:t>author`)</w:t>
+      </w:r>
+    </w:p>
+    <w:p>
+      <w:r>
+        <w:t>) ENGINE=</w:t>
+      </w:r>
+      <w:proofErr w:type="spellStart"/>
+      <w:r>
+        <w:t>InnoDB</w:t>
+      </w:r>
+      <w:proofErr w:type="spellEnd"/>
+      <w:r>
+        <w:t xml:space="preserve"> DEFAULT CHARSET=latin1;</w:t>
+      </w:r>
+    </w:p>
+    <w:p/>
+    <w:p>
+      <w:pPr>
+        <w:pStyle w:val="Heading2"/>
+      </w:pPr>
+      <w:r>
+        <w:t>Book</w:t>
+      </w:r>
+    </w:p>
+    <w:p>
+      <w:r>
+        <w:t>CREATE TABLE IF NOT EXISTS `book` (</w:t>
+      </w:r>
+    </w:p>
+    <w:p>
+      <w:r>
+        <w:t xml:space="preserve">  `</w:t>
+      </w:r>
+      <w:proofErr w:type="spellStart"/>
+      <w:proofErr w:type="gramStart"/>
+      <w:r>
+        <w:t>bookid</w:t>
+      </w:r>
+      <w:proofErr w:type="spellEnd"/>
+      <w:proofErr w:type="gramEnd"/>
+      <w:r>
+        <w:t xml:space="preserve">` </w:t>
+      </w:r>
+      <w:proofErr w:type="spellStart"/>
+      <w:r>
+        <w:t>int</w:t>
+      </w:r>
+      <w:proofErr w:type="spellEnd"/>
+      <w:r>
+        <w:t>(11) NOT NULL AUTO_INCREMENT,</w:t>
+      </w:r>
+    </w:p>
+    <w:p>
+      <w:r>
+        <w:t xml:space="preserve">  `</w:t>
+      </w:r>
+      <w:proofErr w:type="gramStart"/>
+      <w:r>
+        <w:t>title</w:t>
+      </w:r>
+      <w:proofErr w:type="gramEnd"/>
+      <w:r>
+        <w:t xml:space="preserve">` </w:t>
+      </w:r>
+      <w:proofErr w:type="spellStart"/>
+      <w:r>
+        <w:t>varchar</w:t>
+      </w:r>
+      <w:proofErr w:type="spellEnd"/>
+      <w:r>
+        <w:t>(45) NOT NULL,</w:t>
+      </w:r>
+    </w:p>
+    <w:p>
+      <w:r>
+        <w:t xml:space="preserve">  `</w:t>
+      </w:r>
+      <w:proofErr w:type="gramStart"/>
+      <w:r>
+        <w:t>publisher</w:t>
+      </w:r>
+      <w:proofErr w:type="gramEnd"/>
+      <w:r>
+        <w:t xml:space="preserve">` </w:t>
+      </w:r>
+      <w:proofErr w:type="spellStart"/>
+      <w:r>
+        <w:t>varchar</w:t>
+      </w:r>
+      <w:proofErr w:type="spellEnd"/>
+      <w:r>
+        <w:t>(45) NOT NULL,</w:t>
+      </w:r>
+    </w:p>
+    <w:p>
+      <w:r>
+        <w:t xml:space="preserve">  `</w:t>
+      </w:r>
+      <w:proofErr w:type="spellStart"/>
+      <w:proofErr w:type="gramStart"/>
+      <w:r>
+        <w:t>publicationdate</w:t>
+      </w:r>
+      <w:proofErr w:type="spellEnd"/>
+      <w:proofErr w:type="gramEnd"/>
+      <w:r>
+        <w:t>` date DEFAULT NULL,</w:t>
+      </w:r>
+    </w:p>
+    <w:p>
+      <w:r>
+        <w:t xml:space="preserve">  `</w:t>
+      </w:r>
+      <w:proofErr w:type="spellStart"/>
+      <w:proofErr w:type="gramStart"/>
+      <w:r>
+        <w:t>isbn</w:t>
+      </w:r>
+      <w:proofErr w:type="spellEnd"/>
+      <w:proofErr w:type="gramEnd"/>
+      <w:r>
+        <w:t xml:space="preserve">` </w:t>
+      </w:r>
+      <w:proofErr w:type="spellStart"/>
+      <w:r>
+        <w:t>varchar</w:t>
+      </w:r>
+      <w:proofErr w:type="spellEnd"/>
+      <w:r>
+        <w:t>(17) DEFAULT NULL,</w:t>
+      </w:r>
+    </w:p>
+    <w:p>
+      <w:r>
+        <w:t xml:space="preserve">  `</w:t>
+      </w:r>
+      <w:proofErr w:type="spellStart"/>
+      <w:proofErr w:type="gramStart"/>
+      <w:r>
+        <w:t>isdeleted</w:t>
+      </w:r>
+      <w:proofErr w:type="spellEnd"/>
+      <w:proofErr w:type="gramEnd"/>
+      <w:r>
+        <w:t xml:space="preserve">` </w:t>
+      </w:r>
+      <w:proofErr w:type="spellStart"/>
+      <w:r>
+        <w:t>tinyint</w:t>
+      </w:r>
+      <w:proofErr w:type="spellEnd"/>
+      <w:r>
+        <w:t>(4) NOT NULL DEFAULT '0',</w:t>
+      </w:r>
+    </w:p>
+    <w:p>
+      <w:r>
+        <w:t xml:space="preserve">  PRIMARY KEY (`</w:t>
+      </w:r>
+      <w:proofErr w:type="spellStart"/>
+      <w:r>
+        <w:t>bookid</w:t>
+      </w:r>
+      <w:proofErr w:type="spellEnd"/>
+      <w:r>
+        <w:t>`)</w:t>
+      </w:r>
+    </w:p>
+    <w:p>
+      <w:r>
+        <w:lastRenderedPageBreak/>
+        <w:t>) ENGINE=</w:t>
+      </w:r>
+      <w:proofErr w:type="spellStart"/>
+      <w:r>
+        <w:t>InnoDB</w:t>
+      </w:r>
+      <w:proofErr w:type="spellEnd"/>
+      <w:r>
+        <w:t xml:space="preserve"> DEFAULT CHARSET=latin1 AUTO_INCREMENT=</w:t>
+      </w:r>
+      <w:proofErr w:type="gramStart"/>
+      <w:r>
+        <w:t>1 ;</w:t>
+      </w:r>
+      <w:proofErr w:type="gramEnd"/>
+    </w:p>
+    <w:p/>
+    <w:p>
+      <w:pPr>
+        <w:pStyle w:val="Heading2"/>
+      </w:pPr>
+      <w:r>
+        <w:t>Book Format</w:t>
+      </w:r>
+    </w:p>
+    <w:p>
+      <w:r>
+        <w:t>CREATE TABLE IF NOT EXISTS `</w:t>
+      </w:r>
+      <w:proofErr w:type="spellStart"/>
+      <w:r>
+        <w:t>bookformat</w:t>
+      </w:r>
+      <w:proofErr w:type="spellEnd"/>
+      <w:r>
+        <w:t>` (</w:t>
+      </w:r>
+    </w:p>
+    <w:p>
+      <w:r>
+        <w:t xml:space="preserve">  `</w:t>
+      </w:r>
+      <w:proofErr w:type="spellStart"/>
+      <w:proofErr w:type="gramStart"/>
+      <w:r>
+        <w:t>bookid</w:t>
+      </w:r>
+      <w:proofErr w:type="spellEnd"/>
+      <w:proofErr w:type="gramEnd"/>
+      <w:r>
+        <w:t xml:space="preserve">` </w:t>
+      </w:r>
+      <w:proofErr w:type="spellStart"/>
+      <w:r>
+        <w:t>int</w:t>
+      </w:r>
+      <w:proofErr w:type="spellEnd"/>
+      <w:r>
+        <w:t>(11) NOT NULL,</w:t>
+      </w:r>
+    </w:p>
+    <w:p>
+      <w:r>
+        <w:t xml:space="preserve">  `</w:t>
+      </w:r>
+      <w:proofErr w:type="gramStart"/>
+      <w:r>
+        <w:t>format</w:t>
+      </w:r>
+      <w:proofErr w:type="gramEnd"/>
+      <w:r>
+        <w:t xml:space="preserve">` </w:t>
+      </w:r>
+      <w:proofErr w:type="spellStart"/>
+      <w:r>
+        <w:t>varchar</w:t>
+      </w:r>
+      <w:proofErr w:type="spellEnd"/>
+      <w:r>
+        <w:t>(20) NOT NULL,</w:t>
+      </w:r>
+    </w:p>
+    <w:p>
+      <w:r>
+        <w:t xml:space="preserve">  `</w:t>
+      </w:r>
+      <w:proofErr w:type="gramStart"/>
+      <w:r>
+        <w:t>price</w:t>
+      </w:r>
+      <w:proofErr w:type="gramEnd"/>
+      <w:r>
+        <w:t xml:space="preserve">` </w:t>
+      </w:r>
+      <w:proofErr w:type="spellStart"/>
+      <w:r>
+        <w:t>int</w:t>
+      </w:r>
+      <w:proofErr w:type="spellEnd"/>
+      <w:r>
+        <w:t>(5) NOT NULL,</w:t>
+      </w:r>
+    </w:p>
+    <w:p>
+      <w:r>
+        <w:t xml:space="preserve">  PRIMARY KEY (`</w:t>
+      </w:r>
+      <w:proofErr w:type="spellStart"/>
+      <w:r>
+        <w:t>bookid</w:t>
+      </w:r>
+      <w:proofErr w:type="spellEnd"/>
+      <w:r>
+        <w:t>`</w:t>
+      </w:r>
+      <w:proofErr w:type="gramStart"/>
+      <w:r>
+        <w:t>,`</w:t>
+      </w:r>
+      <w:proofErr w:type="spellStart"/>
+      <w:proofErr w:type="gramEnd"/>
+      <w:r>
+        <w:t>format`,`price</w:t>
+      </w:r>
+      <w:proofErr w:type="spellEnd"/>
+      <w:r>
+        <w:t>`)</w:t>
+      </w:r>
+    </w:p>
+    <w:p>
+      <w:r>
+        <w:t>) ENGINE=</w:t>
+      </w:r>
+      <w:proofErr w:type="spellStart"/>
+      <w:r>
+        <w:t>InnoDB</w:t>
+      </w:r>
+      <w:proofErr w:type="spellEnd"/>
+      <w:r>
+        <w:t xml:space="preserve"> DEFAULT CHARSET=latin1;</w:t>
+      </w:r>
+    </w:p>
+    <w:p/>
+    <w:p>
+      <w:pPr>
+        <w:pStyle w:val="Heading2"/>
+      </w:pPr>
+      <w:r>
+        <w:t>Category</w:t>
+      </w:r>
+    </w:p>
+    <w:p>
+      <w:r>
+        <w:t>CREATE TABLE IF NOT EXISTS `category` (</w:t>
+      </w:r>
+    </w:p>
+    <w:p>
+      <w:r>
+        <w:t xml:space="preserve">  `</w:t>
+      </w:r>
+      <w:proofErr w:type="spellStart"/>
+      <w:proofErr w:type="gramStart"/>
+      <w:r>
+        <w:t>bookid</w:t>
+      </w:r>
+      <w:proofErr w:type="spellEnd"/>
+      <w:proofErr w:type="gramEnd"/>
+      <w:r>
+        <w:t xml:space="preserve">` </w:t>
+      </w:r>
+      <w:proofErr w:type="spellStart"/>
+      <w:r>
+        <w:t>int</w:t>
+      </w:r>
+      <w:proofErr w:type="spellEnd"/>
+      <w:r>
+        <w:t>(11) NOT NULL,</w:t>
+      </w:r>
+    </w:p>
+    <w:p>
+      <w:r>
+        <w:t xml:space="preserve">  `</w:t>
+      </w:r>
+      <w:proofErr w:type="gramStart"/>
+      <w:r>
+        <w:t>genre</w:t>
+      </w:r>
+      <w:proofErr w:type="gramEnd"/>
+      <w:r>
+        <w:t xml:space="preserve">` </w:t>
+      </w:r>
+      <w:proofErr w:type="spellStart"/>
+      <w:r>
+        <w:t>int</w:t>
+      </w:r>
+      <w:proofErr w:type="spellEnd"/>
+      <w:r>
+        <w:t>(10) NOT NULL,</w:t>
+      </w:r>
+    </w:p>
+    <w:p>
+      <w:r>
+        <w:t xml:space="preserve">  PRIMARY KEY (`</w:t>
+      </w:r>
+      <w:proofErr w:type="spellStart"/>
+      <w:r>
+        <w:t>bookid</w:t>
+      </w:r>
+      <w:proofErr w:type="spellEnd"/>
+      <w:r>
+        <w:t>`</w:t>
+      </w:r>
+      <w:proofErr w:type="gramStart"/>
+      <w:r>
+        <w:t>,`</w:t>
+      </w:r>
+      <w:proofErr w:type="gramEnd"/>
+      <w:r>
+        <w:t>genre`)</w:t>
+      </w:r>
+    </w:p>
+    <w:p>
+      <w:r>
+        <w:t>) ENGINE=</w:t>
+      </w:r>
+      <w:proofErr w:type="spellStart"/>
+      <w:r>
+        <w:t>InnoDB</w:t>
+      </w:r>
+      <w:proofErr w:type="spellEnd"/>
+      <w:r>
+        <w:t xml:space="preserve"> DEFAULT CHARSET=latin1;</w:t>
+      </w:r>
+    </w:p>
+    <w:p/>
+    <w:p>
+      <w:pPr>
+        <w:pStyle w:val="Heading2"/>
+      </w:pPr>
+      <w:r>
+        <w:t>Comments</w:t>
+      </w:r>
+    </w:p>
+    <w:p>
+      <w:r>
+        <w:t>CREATE TABLE IF NOT EXISTS `comments` (</w:t>
+      </w:r>
+    </w:p>
+    <w:p>
+      <w:r>
+        <w:t xml:space="preserve">  `</w:t>
+      </w:r>
+      <w:proofErr w:type="spellStart"/>
+      <w:proofErr w:type="gramStart"/>
+      <w:r>
+        <w:t>bookid</w:t>
+      </w:r>
+      <w:proofErr w:type="spellEnd"/>
+      <w:proofErr w:type="gramEnd"/>
+      <w:r>
+        <w:t xml:space="preserve">` </w:t>
+      </w:r>
+      <w:proofErr w:type="spellStart"/>
+      <w:r>
+        <w:t>int</w:t>
+      </w:r>
+      <w:proofErr w:type="spellEnd"/>
+      <w:r>
+        <w:t>(11) NOT NULL,</w:t>
+      </w:r>
+    </w:p>
+    <w:p>
+      <w:r>
+        <w:t xml:space="preserve">  `</w:t>
+      </w:r>
+      <w:proofErr w:type="spellStart"/>
+      <w:proofErr w:type="gramStart"/>
+      <w:r>
+        <w:t>customerid</w:t>
+      </w:r>
+      <w:proofErr w:type="spellEnd"/>
+      <w:proofErr w:type="gramEnd"/>
+      <w:r>
+        <w:t xml:space="preserve">` </w:t>
+      </w:r>
+      <w:proofErr w:type="spellStart"/>
+      <w:r>
+        <w:t>int</w:t>
+      </w:r>
+      <w:proofErr w:type="spellEnd"/>
+      <w:r>
+        <w:t>(11) NOT NULL,</w:t>
+      </w:r>
+    </w:p>
+    <w:p>
+      <w:r>
+        <w:t xml:space="preserve">  `</w:t>
+      </w:r>
+      <w:proofErr w:type="gramStart"/>
+      <w:r>
+        <w:t>date</w:t>
+      </w:r>
+      <w:proofErr w:type="gramEnd"/>
+      <w:r>
+        <w:t xml:space="preserve">` </w:t>
+      </w:r>
+      <w:proofErr w:type="spellStart"/>
+      <w:r>
+        <w:t>datetime</w:t>
+      </w:r>
+      <w:proofErr w:type="spellEnd"/>
+      <w:r>
+        <w:t xml:space="preserve"> NOT NULL DEFAULT CURRENT_TIMESTAMP,</w:t>
+      </w:r>
+    </w:p>
+    <w:p>
+      <w:r>
+        <w:t xml:space="preserve">  `</w:t>
+      </w:r>
+      <w:proofErr w:type="gramStart"/>
+      <w:r>
+        <w:t>comment</w:t>
+      </w:r>
+      <w:proofErr w:type="gramEnd"/>
+      <w:r>
+        <w:t>` text,</w:t>
+      </w:r>
+    </w:p>
+    <w:p>
+      <w:r>
+        <w:t xml:space="preserve">  PRIMARY KEY (`</w:t>
+      </w:r>
+      <w:proofErr w:type="spellStart"/>
+      <w:r>
+        <w:t>bookid</w:t>
+      </w:r>
+      <w:proofErr w:type="spellEnd"/>
+      <w:r>
+        <w:t>`</w:t>
+      </w:r>
+      <w:proofErr w:type="gramStart"/>
+      <w:r>
+        <w:t>,`</w:t>
+      </w:r>
+      <w:proofErr w:type="spellStart"/>
+      <w:proofErr w:type="gramEnd"/>
+      <w:r>
+        <w:t>customerid</w:t>
+      </w:r>
+      <w:proofErr w:type="spellEnd"/>
+      <w:r>
+        <w:t>`,`date`)</w:t>
+      </w:r>
+    </w:p>
+    <w:p>
+      <w:r>
+        <w:t>) ENGINE=</w:t>
+      </w:r>
+      <w:proofErr w:type="spellStart"/>
+      <w:r>
+        <w:t>InnoDB</w:t>
+      </w:r>
+      <w:proofErr w:type="spellEnd"/>
+      <w:r>
+        <w:t xml:space="preserve"> DEFAULT CHARSET=latin1;</w:t>
+      </w:r>
+    </w:p>
+    <w:p/>
+    <w:p>
+      <w:pPr>
+        <w:pStyle w:val="Heading2"/>
+      </w:pPr>
+      <w:r>
+        <w:t>Customer</w:t>
+      </w:r>
+    </w:p>
+    <w:p>
+      <w:r>
+        <w:t>CREATE TABLE IF NOT EXISTS `customer` (</w:t>
+      </w:r>
+    </w:p>
+    <w:p>
+      <w:r>
+        <w:t xml:space="preserve">  `</w:t>
+      </w:r>
+      <w:proofErr w:type="spellStart"/>
+      <w:proofErr w:type="gramStart"/>
+      <w:r>
+        <w:t>customerid</w:t>
+      </w:r>
+      <w:proofErr w:type="spellEnd"/>
+      <w:proofErr w:type="gramEnd"/>
+      <w:r>
+        <w:t xml:space="preserve">` </w:t>
+      </w:r>
+      <w:proofErr w:type="spellStart"/>
+      <w:r>
+        <w:t>int</w:t>
+      </w:r>
+      <w:proofErr w:type="spellEnd"/>
+      <w:r>
+        <w:t>(11) NOT NULL AUTO_INCREMENT,</w:t>
+      </w:r>
+    </w:p>
+    <w:p>
+      <w:r>
+        <w:t xml:space="preserve">  `</w:t>
+      </w:r>
+      <w:proofErr w:type="gramStart"/>
+      <w:r>
+        <w:t>name</w:t>
+      </w:r>
+      <w:proofErr w:type="gramEnd"/>
+      <w:r>
+        <w:t xml:space="preserve">` </w:t>
+      </w:r>
+      <w:proofErr w:type="spellStart"/>
+      <w:r>
+        <w:t>varchar</w:t>
+      </w:r>
+      <w:proofErr w:type="spellEnd"/>
+      <w:r>
+        <w:t>(45) NOT NULL,</w:t>
+      </w:r>
+    </w:p>
+    <w:p>
+      <w:r>
+        <w:lastRenderedPageBreak/>
+        <w:t xml:space="preserve">  `</w:t>
+      </w:r>
+      <w:proofErr w:type="spellStart"/>
+      <w:proofErr w:type="gramStart"/>
+      <w:r>
+        <w:t>emailaddress</w:t>
+      </w:r>
+      <w:proofErr w:type="spellEnd"/>
+      <w:proofErr w:type="gramEnd"/>
+      <w:r>
+        <w:t xml:space="preserve">` </w:t>
+      </w:r>
+      <w:proofErr w:type="spellStart"/>
+      <w:r>
+        <w:t>varchar</w:t>
+      </w:r>
+      <w:proofErr w:type="spellEnd"/>
+      <w:r>
+        <w:t>(60) NOT NULL,</w:t>
+      </w:r>
+    </w:p>
+    <w:p>
+      <w:r>
+        <w:t xml:space="preserve">  `</w:t>
+      </w:r>
+      <w:proofErr w:type="gramStart"/>
+      <w:r>
+        <w:t>password</w:t>
+      </w:r>
+      <w:proofErr w:type="gramEnd"/>
+      <w:r>
+        <w:t xml:space="preserve">` </w:t>
+      </w:r>
+      <w:proofErr w:type="spellStart"/>
+      <w:r>
+        <w:t>varchar</w:t>
+      </w:r>
+      <w:proofErr w:type="spellEnd"/>
+      <w:r>
+        <w:t>(45) NOT NULL,</w:t>
+      </w:r>
+    </w:p>
+    <w:p>
+      <w:r>
+        <w:t xml:space="preserve">  `</w:t>
+      </w:r>
+      <w:proofErr w:type="gramStart"/>
+      <w:r>
+        <w:t>address</w:t>
+      </w:r>
+      <w:proofErr w:type="gramEnd"/>
+      <w:r>
+        <w:t xml:space="preserve">` </w:t>
+      </w:r>
+      <w:proofErr w:type="spellStart"/>
+      <w:r>
+        <w:t>varchar</w:t>
+      </w:r>
+      <w:proofErr w:type="spellEnd"/>
+      <w:r>
+        <w:t>(45) DEFAULT NULL,</w:t>
+      </w:r>
+    </w:p>
+    <w:p>
+      <w:r>
+        <w:t xml:space="preserve">  `</w:t>
+      </w:r>
+      <w:proofErr w:type="gramStart"/>
+      <w:r>
+        <w:t>city</w:t>
+      </w:r>
+      <w:proofErr w:type="gramEnd"/>
+      <w:r>
+        <w:t xml:space="preserve">` </w:t>
+      </w:r>
+      <w:proofErr w:type="spellStart"/>
+      <w:r>
+        <w:t>varchar</w:t>
+      </w:r>
+      <w:proofErr w:type="spellEnd"/>
+      <w:r>
+        <w:t>(45) DEFAULT NULL,</w:t>
+      </w:r>
+    </w:p>
+    <w:p>
+      <w:r>
+        <w:t xml:space="preserve">  `</w:t>
+      </w:r>
+      <w:proofErr w:type="gramStart"/>
+      <w:r>
+        <w:t>state</w:t>
+      </w:r>
+      <w:proofErr w:type="gramEnd"/>
+      <w:r>
+        <w:t xml:space="preserve">` </w:t>
+      </w:r>
+      <w:proofErr w:type="spellStart"/>
+      <w:r>
+        <w:t>varchar</w:t>
+      </w:r>
+      <w:proofErr w:type="spellEnd"/>
+      <w:r>
+        <w:t>(45) DEFAULT NULL,</w:t>
+      </w:r>
+    </w:p>
+    <w:p>
+      <w:r>
+        <w:t xml:space="preserve">  `</w:t>
+      </w:r>
+      <w:proofErr w:type="gramStart"/>
+      <w:r>
+        <w:t>zip</w:t>
+      </w:r>
+      <w:proofErr w:type="gramEnd"/>
+      <w:r>
+        <w:t xml:space="preserve">` </w:t>
+      </w:r>
+      <w:proofErr w:type="spellStart"/>
+      <w:r>
+        <w:t>varchar</w:t>
+      </w:r>
+      <w:proofErr w:type="spellEnd"/>
+      <w:r>
+        <w:t>(7) DEFAULT NULL,</w:t>
+      </w:r>
+    </w:p>
+    <w:p>
+      <w:r>
+        <w:t xml:space="preserve">  `</w:t>
+      </w:r>
+      <w:proofErr w:type="spellStart"/>
+      <w:proofErr w:type="gramStart"/>
+      <w:r>
+        <w:t>creditcard</w:t>
+      </w:r>
+      <w:proofErr w:type="spellEnd"/>
+      <w:proofErr w:type="gramEnd"/>
+      <w:r>
+        <w:t xml:space="preserve">` </w:t>
+      </w:r>
+      <w:proofErr w:type="spellStart"/>
+      <w:r>
+        <w:t>varchar</w:t>
+      </w:r>
+      <w:proofErr w:type="spellEnd"/>
+      <w:r>
+        <w:t>(20) DEFAULT NULL,</w:t>
+      </w:r>
+    </w:p>
+    <w:p>
+      <w:r>
+        <w:t xml:space="preserve">  `</w:t>
+      </w:r>
+      <w:proofErr w:type="spellStart"/>
+      <w:proofErr w:type="gramStart"/>
+      <w:r>
+        <w:t>isdeleted</w:t>
+      </w:r>
+      <w:proofErr w:type="spellEnd"/>
+      <w:proofErr w:type="gramEnd"/>
+      <w:r>
+        <w:t xml:space="preserve">` </w:t>
+      </w:r>
+      <w:proofErr w:type="spellStart"/>
+      <w:r>
+        <w:t>tinyint</w:t>
+      </w:r>
+      <w:proofErr w:type="spellEnd"/>
+      <w:r>
+        <w:t>(4) NOT NULL DEFAULT '0',</w:t>
+      </w:r>
+    </w:p>
+    <w:p>
+      <w:r>
+        <w:t xml:space="preserve">  PRIMARY KEY (`</w:t>
+      </w:r>
+      <w:proofErr w:type="spellStart"/>
+      <w:r>
+        <w:t>customerid</w:t>
+      </w:r>
+      <w:proofErr w:type="spellEnd"/>
+      <w:r>
+        <w:t>`)</w:t>
+      </w:r>
+    </w:p>
+    <w:p>
+      <w:r>
+        <w:t>) ENGINE=</w:t>
+      </w:r>
+      <w:proofErr w:type="spellStart"/>
+      <w:r>
+        <w:t>InnoDB</w:t>
+      </w:r>
+      <w:proofErr w:type="spellEnd"/>
+      <w:r>
+        <w:t xml:space="preserve"> DEFAULT CHARSET=latin1 AUTO_INCREMENT=</w:t>
+      </w:r>
+      <w:proofErr w:type="gramStart"/>
+      <w:r>
+        <w:t>1 ;</w:t>
+      </w:r>
+      <w:proofErr w:type="gramEnd"/>
+    </w:p>
+    <w:p/>
+    <w:p>
+      <w:pPr>
+        <w:pStyle w:val="Heading2"/>
+      </w:pPr>
+      <w:r>
+        <w:t>Order Items</w:t>
+      </w:r>
+    </w:p>
+    <w:p>
+      <w:r>
+        <w:t>CREATE TABLE IF NOT EXISTS `</w:t>
+      </w:r>
+      <w:proofErr w:type="spellStart"/>
+      <w:r>
+        <w:t>orderitems</w:t>
+      </w:r>
+      <w:proofErr w:type="spellEnd"/>
+      <w:r>
+        <w:t>` (</w:t>
+      </w:r>
+    </w:p>
+    <w:p>
+      <w:r>
+        <w:t xml:space="preserve">  `</w:t>
+      </w:r>
+      <w:proofErr w:type="spellStart"/>
+      <w:proofErr w:type="gramStart"/>
+      <w:r>
+        <w:t>orderid</w:t>
+      </w:r>
+      <w:proofErr w:type="spellEnd"/>
+      <w:proofErr w:type="gramEnd"/>
+      <w:r>
+        <w:t xml:space="preserve">` </w:t>
+      </w:r>
+      <w:proofErr w:type="spellStart"/>
+      <w:r>
+        <w:t>int</w:t>
+      </w:r>
+      <w:proofErr w:type="spellEnd"/>
+      <w:r>
+        <w:t>(11) NOT NULL,</w:t>
+      </w:r>
+    </w:p>
+    <w:p>
+      <w:r>
+        <w:t xml:space="preserve">  `</w:t>
+      </w:r>
+      <w:proofErr w:type="spellStart"/>
+      <w:proofErr w:type="gramStart"/>
+      <w:r>
+        <w:t>bookid</w:t>
+      </w:r>
+      <w:proofErr w:type="spellEnd"/>
+      <w:proofErr w:type="gramEnd"/>
+      <w:r>
+        <w:t xml:space="preserve">` </w:t>
+      </w:r>
+      <w:proofErr w:type="spellStart"/>
+      <w:r>
+        <w:t>int</w:t>
+      </w:r>
+      <w:proofErr w:type="spellEnd"/>
+      <w:r>
+        <w:t>(11) NOT NULL,</w:t>
+      </w:r>
+    </w:p>
+    <w:p>
+      <w:r>
+        <w:t xml:space="preserve">  `</w:t>
+      </w:r>
+      <w:proofErr w:type="gramStart"/>
+      <w:r>
+        <w:t>format</w:t>
+      </w:r>
+      <w:proofErr w:type="gramEnd"/>
+      <w:r>
+        <w:t xml:space="preserve">` </w:t>
+      </w:r>
+      <w:proofErr w:type="spellStart"/>
+      <w:r>
+        <w:t>varchar</w:t>
+      </w:r>
+      <w:proofErr w:type="spellEnd"/>
+      <w:r>
+        <w:t>(20) NOT NULL,</w:t>
+      </w:r>
+    </w:p>
+    <w:p>
+      <w:r>
+        <w:t xml:space="preserve">  `</w:t>
+      </w:r>
+      <w:proofErr w:type="gramStart"/>
+      <w:r>
+        <w:t>quantity</w:t>
+      </w:r>
+      <w:proofErr w:type="gramEnd"/>
+      <w:r>
+        <w:t xml:space="preserve">` </w:t>
+      </w:r>
+      <w:proofErr w:type="spellStart"/>
+      <w:r>
+        <w:t>int</w:t>
+      </w:r>
+      <w:proofErr w:type="spellEnd"/>
+      <w:r>
+        <w:t>(5) NOT NULL,</w:t>
+      </w:r>
+    </w:p>
+    <w:p>
+      <w:r>
+        <w:t xml:space="preserve">  `</w:t>
+      </w:r>
+      <w:proofErr w:type="gramStart"/>
+      <w:r>
+        <w:t>status</w:t>
+      </w:r>
+      <w:proofErr w:type="gramEnd"/>
+      <w:r>
+        <w:t xml:space="preserve">` </w:t>
+      </w:r>
+      <w:proofErr w:type="spellStart"/>
+      <w:r>
+        <w:t>tinyint</w:t>
+      </w:r>
+      <w:proofErr w:type="spellEnd"/>
+      <w:r>
+        <w:t>(4) NOT NULL DEFAULT '0',</w:t>
+      </w:r>
+    </w:p>
+    <w:p>
+      <w:r>
+        <w:t xml:space="preserve">  `</w:t>
+      </w:r>
+      <w:proofErr w:type="gramStart"/>
+      <w:r>
+        <w:t>cost</w:t>
+      </w:r>
+      <w:proofErr w:type="gramEnd"/>
+      <w:r>
+        <w:t xml:space="preserve">` </w:t>
+      </w:r>
+      <w:proofErr w:type="spellStart"/>
+      <w:r>
+        <w:t>int</w:t>
+      </w:r>
+      <w:proofErr w:type="spellEnd"/>
+      <w:r>
+        <w:t>(10) DEFAULT NULL,</w:t>
+      </w:r>
+    </w:p>
+    <w:p>
+      <w:r>
+        <w:t xml:space="preserve">  PRIMARY KEY (`</w:t>
+      </w:r>
+      <w:proofErr w:type="spellStart"/>
+      <w:r>
+        <w:t>orderid</w:t>
+      </w:r>
+      <w:proofErr w:type="spellEnd"/>
+      <w:r>
+        <w:t>`</w:t>
+      </w:r>
+      <w:proofErr w:type="gramStart"/>
+      <w:r>
+        <w:t>,`</w:t>
+      </w:r>
+      <w:proofErr w:type="spellStart"/>
+      <w:proofErr w:type="gramEnd"/>
+      <w:r>
+        <w:t>bookid</w:t>
+      </w:r>
+      <w:proofErr w:type="spellEnd"/>
+      <w:r>
+        <w:t>`,`format`)</w:t>
+      </w:r>
+    </w:p>
+    <w:p>
+      <w:r>
+        <w:t>) ENGINE=</w:t>
+      </w:r>
+      <w:proofErr w:type="spellStart"/>
+      <w:r>
+        <w:t>InnoDB</w:t>
+      </w:r>
+      <w:proofErr w:type="spellEnd"/>
+      <w:r>
+        <w:t xml:space="preserve"> DEFAULT CHARSET=latin1;</w:t>
+      </w:r>
+    </w:p>
+    <w:p/>
+    <w:p>
+      <w:pPr>
+        <w:pStyle w:val="Heading2"/>
+      </w:pPr>
+      <w:r>
+        <w:t>Orders</w:t>
+      </w:r>
+    </w:p>
+    <w:p>
+      <w:r>
+        <w:t>CREATE TABLE IF NOT EXISTS `orders` (</w:t>
+      </w:r>
+    </w:p>
+    <w:p>
+      <w:r>
+        <w:t xml:space="preserve">  `</w:t>
+      </w:r>
+      <w:proofErr w:type="spellStart"/>
+      <w:proofErr w:type="gramStart"/>
+      <w:r>
+        <w:t>orderid</w:t>
+      </w:r>
+      <w:proofErr w:type="spellEnd"/>
+      <w:proofErr w:type="gramEnd"/>
+      <w:r>
+        <w:t xml:space="preserve">` </w:t>
+      </w:r>
+      <w:proofErr w:type="spellStart"/>
+      <w:r>
+        <w:t>int</w:t>
+      </w:r>
+      <w:proofErr w:type="spellEnd"/>
+      <w:r>
+        <w:t>(11) NOT NULL AUTO_INCREMENT,</w:t>
+      </w:r>
+    </w:p>
+    <w:p>
+      <w:r>
+        <w:t xml:space="preserve">  `</w:t>
+      </w:r>
+      <w:proofErr w:type="spellStart"/>
+      <w:proofErr w:type="gramStart"/>
+      <w:r>
+        <w:t>customerid</w:t>
+      </w:r>
+      <w:proofErr w:type="spellEnd"/>
+      <w:proofErr w:type="gramEnd"/>
+      <w:r>
+        <w:t xml:space="preserve">` </w:t>
+      </w:r>
+      <w:proofErr w:type="spellStart"/>
+      <w:r>
+        <w:t>int</w:t>
+      </w:r>
+      <w:proofErr w:type="spellEnd"/>
+      <w:r>
+        <w:t>(11) NOT NULL,</w:t>
+      </w:r>
+    </w:p>
+    <w:p>
+      <w:r>
+        <w:t xml:space="preserve">  `</w:t>
+      </w:r>
+      <w:proofErr w:type="spellStart"/>
+      <w:proofErr w:type="gramStart"/>
+      <w:r>
+        <w:t>creditcard</w:t>
+      </w:r>
+      <w:proofErr w:type="spellEnd"/>
+      <w:proofErr w:type="gramEnd"/>
+      <w:r>
+        <w:t xml:space="preserve">` </w:t>
+      </w:r>
+      <w:proofErr w:type="spellStart"/>
+      <w:r>
+        <w:t>varchar</w:t>
+      </w:r>
+      <w:proofErr w:type="spellEnd"/>
+      <w:r>
+        <w:t>(20) DEFAULT NULL,</w:t>
+      </w:r>
+    </w:p>
+    <w:p>
+      <w:r>
+        <w:t xml:space="preserve">  `</w:t>
+      </w:r>
+      <w:proofErr w:type="gramStart"/>
+      <w:r>
+        <w:t>address</w:t>
+      </w:r>
+      <w:proofErr w:type="gramEnd"/>
+      <w:r>
+        <w:t xml:space="preserve">` </w:t>
+      </w:r>
+      <w:proofErr w:type="spellStart"/>
+      <w:r>
+        <w:t>varchar</w:t>
+      </w:r>
+      <w:proofErr w:type="spellEnd"/>
+      <w:r>
+        <w:t>(45) DEFAULT NULL,</w:t>
+      </w:r>
+    </w:p>
+    <w:p>
+      <w:r>
+        <w:t xml:space="preserve">  `</w:t>
+      </w:r>
+      <w:proofErr w:type="gramStart"/>
+      <w:r>
+        <w:t>city</w:t>
+      </w:r>
+      <w:proofErr w:type="gramEnd"/>
+      <w:r>
+        <w:t xml:space="preserve">` </w:t>
+      </w:r>
+      <w:proofErr w:type="spellStart"/>
+      <w:r>
+        <w:t>varchar</w:t>
+      </w:r>
+      <w:proofErr w:type="spellEnd"/>
+      <w:r>
+        <w:t>(45) DEFAULT NULL,</w:t>
+      </w:r>
+    </w:p>
+    <w:p>
+      <w:r>
+        <w:lastRenderedPageBreak/>
+        <w:t xml:space="preserve">  `</w:t>
+      </w:r>
+      <w:proofErr w:type="gramStart"/>
+      <w:r>
+        <w:t>state</w:t>
+      </w:r>
+      <w:proofErr w:type="gramEnd"/>
+      <w:r>
+        <w:t xml:space="preserve">` </w:t>
+      </w:r>
+      <w:proofErr w:type="spellStart"/>
+      <w:r>
+        <w:t>varchar</w:t>
+      </w:r>
+      <w:proofErr w:type="spellEnd"/>
+      <w:r>
+        <w:t>(45) DEFAULT NULL,</w:t>
+      </w:r>
+    </w:p>
+    <w:p>
+      <w:r>
+        <w:t xml:space="preserve">  `</w:t>
+      </w:r>
+      <w:proofErr w:type="gramStart"/>
+      <w:r>
+        <w:t>zip</w:t>
+      </w:r>
+      <w:proofErr w:type="gramEnd"/>
+      <w:r>
+        <w:t xml:space="preserve">` </w:t>
+      </w:r>
+      <w:proofErr w:type="spellStart"/>
+      <w:r>
+        <w:t>varchar</w:t>
+      </w:r>
+      <w:proofErr w:type="spellEnd"/>
+      <w:r>
+        <w:t>(7) DEFAULT NULL,</w:t>
+      </w:r>
+    </w:p>
+    <w:p>
+      <w:r>
+        <w:t xml:space="preserve">  `</w:t>
+      </w:r>
+      <w:proofErr w:type="gramStart"/>
+      <w:r>
+        <w:t>total</w:t>
+      </w:r>
+      <w:proofErr w:type="gramEnd"/>
+      <w:r>
+        <w:t xml:space="preserve">` </w:t>
+      </w:r>
+      <w:proofErr w:type="spellStart"/>
+      <w:r>
+        <w:t>int</w:t>
+      </w:r>
+      <w:proofErr w:type="spellEnd"/>
+      <w:r>
+        <w:t>(7) DEFAULT NULL,</w:t>
+      </w:r>
+    </w:p>
+    <w:p>
+      <w:r>
+        <w:t xml:space="preserve">  PRIMARY KEY (`</w:t>
+      </w:r>
+      <w:proofErr w:type="spellStart"/>
+      <w:r>
+        <w:t>orderid</w:t>
+      </w:r>
+      <w:proofErr w:type="spellEnd"/>
+      <w:r>
+        <w:t>`)</w:t>
+      </w:r>
+    </w:p>
+    <w:p>
+      <w:r>
+        <w:t>) ENGINE=</w:t>
+      </w:r>
+      <w:proofErr w:type="spellStart"/>
+      <w:proofErr w:type="gramStart"/>
+      <w:r>
+        <w:t>InnoDB</w:t>
+      </w:r>
+      <w:proofErr w:type="spellEnd"/>
+      <w:r>
+        <w:t xml:space="preserve">  DEFAULT</w:t>
+      </w:r>
+      <w:proofErr w:type="gramEnd"/>
+      <w:r>
+        <w:t xml:space="preserve"> </w:t>
+      </w:r>
+      <w:r>
+        <w:t>CHARSET=latin1 AUTO_INCREMENT=7</w:t>
+      </w:r>
+      <w:r>
+        <w:t>;</w:t>
+      </w:r>
+    </w:p>
+    <w:p/>
+    <w:p>
+      <w:pPr>
+        <w:pStyle w:val="Heading2"/>
+      </w:pPr>
+      <w:r>
+        <w:t>Seller</w:t>
+      </w:r>
+    </w:p>
+    <w:p>
+      <w:r>
+        <w:t>CREATE TABLE IF NOT EXISTS `seller` (</w:t>
+      </w:r>
+    </w:p>
+    <w:p>
+      <w:r>
+        <w:t xml:space="preserve">  `</w:t>
+      </w:r>
+      <w:proofErr w:type="spellStart"/>
+      <w:proofErr w:type="gramStart"/>
+      <w:r>
+        <w:t>sellerid</w:t>
+      </w:r>
+      <w:proofErr w:type="spellEnd"/>
+      <w:proofErr w:type="gramEnd"/>
+      <w:r>
+        <w:t xml:space="preserve">` </w:t>
+      </w:r>
+      <w:proofErr w:type="spellStart"/>
+      <w:r>
+        <w:t>int</w:t>
+      </w:r>
+      <w:proofErr w:type="spellEnd"/>
+      <w:r>
+        <w:t>(11) NOT NULL AUTO_INCREMENT,</w:t>
+      </w:r>
+    </w:p>
+    <w:p>
+      <w:r>
+        <w:t xml:space="preserve">  `</w:t>
+      </w:r>
+      <w:proofErr w:type="gramStart"/>
+      <w:r>
+        <w:t>name</w:t>
+      </w:r>
+      <w:proofErr w:type="gramEnd"/>
+      <w:r>
+        <w:t xml:space="preserve">` </w:t>
+      </w:r>
+      <w:proofErr w:type="spellStart"/>
+      <w:r>
+        <w:t>varchar</w:t>
+      </w:r>
+      <w:proofErr w:type="spellEnd"/>
+      <w:r>
+        <w:t>(45) NOT NULL,</w:t>
+      </w:r>
+    </w:p>
+    <w:p>
+      <w:r>
+        <w:t xml:space="preserve">  `</w:t>
+      </w:r>
+      <w:proofErr w:type="spellStart"/>
+      <w:proofErr w:type="gramStart"/>
+      <w:r>
+        <w:t>emailaddress</w:t>
+      </w:r>
+      <w:proofErr w:type="spellEnd"/>
+      <w:proofErr w:type="gramEnd"/>
+      <w:r>
+        <w:t xml:space="preserve">` </w:t>
+      </w:r>
+      <w:proofErr w:type="spellStart"/>
+      <w:r>
+        <w:t>varchar</w:t>
+      </w:r>
+      <w:proofErr w:type="spellEnd"/>
+      <w:r>
+        <w:t>(60) NOT NULL,</w:t>
+      </w:r>
+    </w:p>
+    <w:p>
+      <w:r>
+        <w:t xml:space="preserve">  `</w:t>
+      </w:r>
+      <w:proofErr w:type="gramStart"/>
+      <w:r>
+        <w:t>password</w:t>
+      </w:r>
+      <w:proofErr w:type="gramEnd"/>
+      <w:r>
+        <w:t xml:space="preserve">` </w:t>
+      </w:r>
+      <w:proofErr w:type="spellStart"/>
+      <w:r>
+        <w:t>varchar</w:t>
+      </w:r>
+      <w:proofErr w:type="spellEnd"/>
+      <w:r>
+        <w:t>(45) NOT NULL,</w:t>
+      </w:r>
+    </w:p>
+    <w:p>
+      <w:r>
+        <w:t xml:space="preserve">  `</w:t>
+      </w:r>
+      <w:proofErr w:type="spellStart"/>
+      <w:proofErr w:type="gramStart"/>
+      <w:r>
+        <w:t>phonenumber</w:t>
+      </w:r>
+      <w:proofErr w:type="spellEnd"/>
+      <w:proofErr w:type="gramEnd"/>
+      <w:r>
+        <w:t xml:space="preserve">` </w:t>
+      </w:r>
+      <w:proofErr w:type="spellStart"/>
+      <w:r>
+        <w:t>varchar</w:t>
+      </w:r>
+      <w:proofErr w:type="spellEnd"/>
+      <w:r>
+        <w:t>(12) NOT NULL,</w:t>
+      </w:r>
+    </w:p>
+    <w:p>
+      <w:r>
+        <w:t xml:space="preserve">  `</w:t>
+      </w:r>
+      <w:proofErr w:type="gramStart"/>
+      <w:r>
+        <w:t>address</w:t>
+      </w:r>
+      <w:proofErr w:type="gramEnd"/>
+      <w:r>
+        <w:t xml:space="preserve">` </w:t>
+      </w:r>
+      <w:proofErr w:type="spellStart"/>
+      <w:r>
+        <w:t>varchar</w:t>
+      </w:r>
+      <w:proofErr w:type="spellEnd"/>
+      <w:r>
+        <w:t>(45) NOT NULL,</w:t>
+      </w:r>
+    </w:p>
+    <w:p>
+      <w:r>
+        <w:t xml:space="preserve">  `</w:t>
+      </w:r>
+      <w:proofErr w:type="gramStart"/>
+      <w:r>
+        <w:t>city</w:t>
+      </w:r>
+      <w:proofErr w:type="gramEnd"/>
+      <w:r>
+        <w:t xml:space="preserve">` </w:t>
+      </w:r>
+      <w:proofErr w:type="spellStart"/>
+      <w:r>
+        <w:t>varchar</w:t>
+      </w:r>
+      <w:proofErr w:type="spellEnd"/>
+      <w:r>
+        <w:t>(45) NOT NULL,</w:t>
+      </w:r>
+    </w:p>
+    <w:p>
+      <w:r>
+        <w:t xml:space="preserve">  `</w:t>
+      </w:r>
+      <w:proofErr w:type="gramStart"/>
+      <w:r>
+        <w:t>state</w:t>
+      </w:r>
+      <w:proofErr w:type="gramEnd"/>
+      <w:r>
+        <w:t xml:space="preserve">` </w:t>
+      </w:r>
+      <w:proofErr w:type="spellStart"/>
+      <w:r>
+        <w:t>varchar</w:t>
+      </w:r>
+      <w:proofErr w:type="spellEnd"/>
+      <w:r>
+        <w:t>(45) NOT NULL,</w:t>
+      </w:r>
+    </w:p>
+    <w:p>
+      <w:r>
+        <w:t xml:space="preserve">  `</w:t>
+      </w:r>
+      <w:proofErr w:type="gramStart"/>
+      <w:r>
+        <w:t>zip</w:t>
+      </w:r>
+      <w:proofErr w:type="gramEnd"/>
+      <w:r>
+        <w:t xml:space="preserve">` </w:t>
+      </w:r>
+      <w:proofErr w:type="spellStart"/>
+      <w:r>
+        <w:t>varchar</w:t>
+      </w:r>
+      <w:proofErr w:type="spellEnd"/>
+      <w:r>
+        <w:t>(7) NOT NULL,</w:t>
+      </w:r>
+    </w:p>
+    <w:p>
+      <w:r>
+        <w:t xml:space="preserve">  `</w:t>
+      </w:r>
+      <w:proofErr w:type="spellStart"/>
+      <w:proofErr w:type="gramStart"/>
+      <w:r>
+        <w:t>isdeleted</w:t>
+      </w:r>
+      <w:proofErr w:type="spellEnd"/>
+      <w:proofErr w:type="gramEnd"/>
+      <w:r>
+        <w:t xml:space="preserve">` </w:t>
+      </w:r>
+      <w:proofErr w:type="spellStart"/>
+      <w:r>
+        <w:t>tinyint</w:t>
+      </w:r>
+      <w:proofErr w:type="spellEnd"/>
+      <w:r>
+        <w:t>(4) NOT NULL DEFAULT '0',</w:t>
+      </w:r>
+    </w:p>
+    <w:p>
+      <w:r>
+        <w:t xml:space="preserve">  PRIMARY KEY (`</w:t>
+      </w:r>
+      <w:proofErr w:type="spellStart"/>
+      <w:r>
+        <w:t>sellerid</w:t>
+      </w:r>
+      <w:proofErr w:type="spellEnd"/>
+      <w:r>
+        <w:t>`)</w:t>
+      </w:r>
+    </w:p>
+    <w:p>
+      <w:r>
+        <w:t>) ENGINE=</w:t>
+      </w:r>
+      <w:proofErr w:type="spellStart"/>
+      <w:r>
+        <w:t>InnoDB</w:t>
+      </w:r>
+      <w:proofErr w:type="spellEnd"/>
+      <w:r>
+        <w:t xml:space="preserve"> DEFAULT CHARSET=latin1 AUTO_INCREMENT=</w:t>
+      </w:r>
+      <w:proofErr w:type="gramStart"/>
+      <w:r>
+        <w:t>1 ;</w:t>
+      </w:r>
+      <w:proofErr w:type="gramEnd"/>
+    </w:p>
+    <w:p/>
+    <w:p>
+      <w:pPr>
+        <w:pStyle w:val="Heading2"/>
+      </w:pPr>
+      <w:r>
+        <w:t>Seller Item</w:t>
+      </w:r>
+    </w:p>
+    <w:p>
+      <w:r>
+        <w:t>CREATE TABLE IF NOT EXISTS `</w:t>
+      </w:r>
+      <w:proofErr w:type="spellStart"/>
+      <w:r>
+        <w:t>selleritem</w:t>
+      </w:r>
+      <w:proofErr w:type="spellEnd"/>
+      <w:r>
+        <w:t>` (</w:t>
+      </w:r>
+    </w:p>
+    <w:p>
+      <w:r>
+        <w:t xml:space="preserve">  `</w:t>
+      </w:r>
+      <w:proofErr w:type="spellStart"/>
+      <w:proofErr w:type="gramStart"/>
+      <w:r>
+        <w:t>sellerid</w:t>
+      </w:r>
+      <w:proofErr w:type="spellEnd"/>
+      <w:proofErr w:type="gramEnd"/>
+      <w:r>
+        <w:t xml:space="preserve">` </w:t>
+      </w:r>
+      <w:proofErr w:type="spellStart"/>
+      <w:r>
+        <w:t>int</w:t>
+      </w:r>
+      <w:proofErr w:type="spellEnd"/>
+      <w:r>
+        <w:t>(11) NOT NULL,</w:t>
+      </w:r>
+    </w:p>
+    <w:p>
+      <w:r>
+        <w:t xml:space="preserve">  `</w:t>
+      </w:r>
+      <w:proofErr w:type="spellStart"/>
+      <w:proofErr w:type="gramStart"/>
+      <w:r>
+        <w:t>bookid</w:t>
+      </w:r>
+      <w:proofErr w:type="spellEnd"/>
+      <w:proofErr w:type="gramEnd"/>
+      <w:r>
+        <w:t xml:space="preserve">` </w:t>
+      </w:r>
+      <w:proofErr w:type="spellStart"/>
+      <w:r>
+        <w:t>int</w:t>
+      </w:r>
+      <w:proofErr w:type="spellEnd"/>
+      <w:r>
+        <w:t>(11) NOT NULL,</w:t>
+      </w:r>
+    </w:p>
+    <w:p>
+      <w:r>
+        <w:t xml:space="preserve">  PRIMARY KEY (`</w:t>
+      </w:r>
+      <w:proofErr w:type="spellStart"/>
+      <w:r>
+        <w:t>sellerid</w:t>
+      </w:r>
+      <w:proofErr w:type="spellEnd"/>
+      <w:r>
+        <w:t>`</w:t>
+      </w:r>
+      <w:proofErr w:type="gramStart"/>
+      <w:r>
+        <w:t>,`</w:t>
+      </w:r>
+      <w:proofErr w:type="spellStart"/>
+      <w:proofErr w:type="gramEnd"/>
+      <w:r>
+        <w:t>bookid</w:t>
+      </w:r>
+      <w:proofErr w:type="spellEnd"/>
+      <w:r>
+        <w:t>`)</w:t>
+      </w:r>
+    </w:p>
+    <w:p>
+      <w:r>
+        <w:t>) ENGINE=</w:t>
+      </w:r>
+      <w:proofErr w:type="spellStart"/>
+      <w:r>
+        <w:t>InnoDB</w:t>
+      </w:r>
+      <w:proofErr w:type="spellEnd"/>
+      <w:r>
+        <w:t xml:space="preserve"> DEFAULT CHARSET=latin1;</w:t>
+      </w:r>
+    </w:p>
+    <w:p>
+      <w:r>
+        <w:br w:type="page"/>
+      </w:r>
+    </w:p>
+    <w:p>
+      <w:pPr>
+        <w:pStyle w:val="Heading1"/>
+      </w:pPr>
+      <w:r>
+        <w:lastRenderedPageBreak/>
+        <w:t>Part 4: SQL Statements</w:t>
+      </w:r>
+    </w:p>
+    <w:p>
+      <w:pPr>
+        <w:rPr>
+          <w:rFonts w:asciiTheme="majorHAnsi" w:eastAsiaTheme="majorEastAsia" w:hAnsiTheme="majorHAnsi" w:cstheme="majorBidi"/>
+          <w:color w:val="2E74B5" w:themeColor="accent1" w:themeShade="BF"/>
+          <w:sz w:val="26"/>
+          <w:szCs w:val="26"/>
+        </w:rPr>
+      </w:pPr>
+    </w:p>
+    <w:p>
+      <w:pPr>
+        <w:pStyle w:val="Heading2"/>
+      </w:pPr>
+      <w:r>
+        <w:t>Insert Statements</w:t>
+      </w:r>
+    </w:p>
+    <w:p/>
+    <w:p>
+      <w:r>
+        <w:t>INSERT INTO `admin` (`</w:t>
+      </w:r>
+      <w:proofErr w:type="spellStart"/>
+      <w:r>
+        <w:t>adminid</w:t>
+      </w:r>
+      <w:proofErr w:type="spellEnd"/>
+      <w:r>
+        <w:t>`, `</w:t>
+      </w:r>
+      <w:proofErr w:type="spellStart"/>
+      <w:r>
+        <w:t>firstname</w:t>
+      </w:r>
+      <w:proofErr w:type="spellEnd"/>
+      <w:r>
+        <w:t>`, `</w:t>
+      </w:r>
+      <w:proofErr w:type="spellStart"/>
+      <w:r>
+        <w:t>lastname</w:t>
+      </w:r>
+      <w:proofErr w:type="spellEnd"/>
+      <w:r>
+        <w:t>`, `username`, `password`, `</w:t>
+      </w:r>
+      <w:proofErr w:type="spellStart"/>
+      <w:r>
+        <w:t>issuper</w:t>
+      </w:r>
+      <w:proofErr w:type="spellEnd"/>
+      <w:r>
+        <w:t>`) VALUES</w:t>
+      </w:r>
+    </w:p>
+    <w:p>
+      <w:r>
+        <w:t>(1, 'John', 'Doe', '</w:t>
+      </w:r>
+      <w:proofErr w:type="spellStart"/>
+      <w:r>
+        <w:t>Maou</w:t>
+      </w:r>
+      <w:proofErr w:type="spellEnd"/>
+      <w:r>
+        <w:t>', 'password', 1),</w:t>
+      </w:r>
+    </w:p>
+    <w:p>
+      <w:r>
+        <w:t>(2, 'Jane', 'Doe', '</w:t>
+      </w:r>
+      <w:proofErr w:type="spellStart"/>
+      <w:r>
+        <w:t>Haru</w:t>
+      </w:r>
+      <w:proofErr w:type="spellEnd"/>
+      <w:r>
+        <w:t>', 'password', 0);</w:t>
+      </w:r>
+    </w:p>
+    <w:p/>
+    <w:p>
+      <w:r>
+        <w:t>INSERT INTO `author` (`</w:t>
+      </w:r>
+      <w:proofErr w:type="spellStart"/>
+      <w:r>
+        <w:t>bookid</w:t>
+      </w:r>
+      <w:proofErr w:type="spellEnd"/>
+      <w:r>
+        <w:t>`, `author`) VALUES</w:t>
+      </w:r>
+    </w:p>
+    <w:p>
+      <w:r>
+        <w:t>(1, 'James Patterson'),</w:t>
+      </w:r>
+    </w:p>
+    <w:p>
+      <w:r>
+        <w:t>(2, 'Jason Wilson'),</w:t>
+      </w:r>
+    </w:p>
+    <w:p>
+      <w:r>
+        <w:t>(2, 'Paul Theroux'),</w:t>
+      </w:r>
+    </w:p>
+    <w:p>
+      <w:r>
+        <w:t xml:space="preserve">(3, 'Gina </w:t>
+      </w:r>
+      <w:proofErr w:type="spellStart"/>
+      <w:r>
+        <w:t>Homolka</w:t>
+      </w:r>
+      <w:proofErr w:type="spellEnd"/>
+      <w:r>
+        <w:t>'),</w:t>
+      </w:r>
+    </w:p>
+    <w:p>
+      <w:r>
+        <w:t>(4, 'Sean Brock'),</w:t>
+      </w:r>
+    </w:p>
+    <w:p>
+      <w:r>
+        <w:t>(5, 'The Editors of Southern Living Magazine'),</w:t>
+      </w:r>
+    </w:p>
+    <w:p>
+      <w:r>
+        <w:t xml:space="preserve">(6, 'Donna </w:t>
+      </w:r>
+      <w:proofErr w:type="spellStart"/>
+      <w:r>
+        <w:t>Tartt</w:t>
+      </w:r>
+      <w:proofErr w:type="spellEnd"/>
+      <w:r>
+        <w:t>'),</w:t>
+      </w:r>
+    </w:p>
+    <w:p>
+      <w:r>
+        <w:t>(7, 'David Foster Wallace'),</w:t>
+      </w:r>
+    </w:p>
+    <w:p>
+      <w:r>
+        <w:t>(8, 'Joseph Heller'),</w:t>
+      </w:r>
+    </w:p>
+    <w:p>
+      <w:r>
+        <w:t>(9, 'James Patterson'),</w:t>
+      </w:r>
+    </w:p>
+    <w:p>
+      <w:r>
+        <w:t>(9, 'Marshall Karp');</w:t>
+      </w:r>
+    </w:p>
+    <w:p/>
+    <w:p>
+      <w:r>
+        <w:t>INSERT INTO `book` (`</w:t>
+      </w:r>
+      <w:proofErr w:type="spellStart"/>
+      <w:r>
+        <w:t>bookid</w:t>
+      </w:r>
+      <w:proofErr w:type="spellEnd"/>
+      <w:r>
+        <w:t>`, `title`, `publisher`, `</w:t>
+      </w:r>
+      <w:proofErr w:type="spellStart"/>
+      <w:r>
+        <w:t>publicationdate</w:t>
+      </w:r>
+      <w:proofErr w:type="spellEnd"/>
+      <w:r>
+        <w:t>`, `</w:t>
+      </w:r>
+      <w:proofErr w:type="spellStart"/>
+      <w:r>
+        <w:t>isbn</w:t>
+      </w:r>
+      <w:proofErr w:type="spellEnd"/>
+      <w:r>
+        <w:t>`, `</w:t>
+      </w:r>
+      <w:proofErr w:type="spellStart"/>
+      <w:r>
+        <w:t>isdeleted</w:t>
+      </w:r>
+      <w:proofErr w:type="spellEnd"/>
+      <w:r>
+        <w:t>`) VALUES</w:t>
+      </w:r>
+    </w:p>
+    <w:p>
+      <w:r>
+        <w:t>(1, 'Hope to Die', 'Little, Brown and Company', '2014-11-24', '9780316210966', 0),</w:t>
+      </w:r>
+    </w:p>
+    <w:p>
+      <w:r>
+        <w:t>(2, 'The Best American Travel Writing 2014', 'Houghton Mifflin Harcourt', '2014-07-10', '9780544330153', 0),</w:t>
+      </w:r>
+    </w:p>
+    <w:p>
+      <w:r>
+        <w:t xml:space="preserve">(3, 'The </w:t>
+      </w:r>
+      <w:proofErr w:type="spellStart"/>
+      <w:r>
+        <w:t>Skinnytaste</w:t>
+      </w:r>
+      <w:proofErr w:type="spellEnd"/>
+      <w:r>
+        <w:t xml:space="preserve"> Cookbook', 'Crown Publishing Group', '2014-09-30', '9780385345620', 0),</w:t>
+      </w:r>
+    </w:p>
+    <w:p>
+      <w:r>
+        <w:t>(4, 'Heritage', 'Artisan', '2014-10-21', '9781579654634', 0),</w:t>
+      </w:r>
+    </w:p>
+    <w:p>
+      <w:r>
+        <w:t>(5, 'The Southern Cake Book', '</w:t>
+      </w:r>
+      <w:proofErr w:type="spellStart"/>
+      <w:r>
+        <w:t>Oxmoor</w:t>
+      </w:r>
+      <w:proofErr w:type="spellEnd"/>
+      <w:r>
+        <w:t xml:space="preserve"> House', '2014-05-27', '9780848702984', 0),</w:t>
+      </w:r>
+    </w:p>
+    <w:p>
+      <w:r>
+        <w:t>(6, 'The Goldfinch', 'Little, Brown and Company', '2013-10-22', '9780316055437', 0),</w:t>
+      </w:r>
+    </w:p>
+    <w:p>
+      <w:r>
+        <w:lastRenderedPageBreak/>
+        <w:t>(7, 'Infinite Jest', 'Little, Brown and Company', '2006-11-13', '9780316066525', 0),</w:t>
+      </w:r>
+    </w:p>
+    <w:p>
+      <w:r>
+        <w:t>(8, 'Catch-22', 'Simon &amp; Schuster', '1951-04-05', '9781451626650', 0),</w:t>
+      </w:r>
+    </w:p>
+    <w:p>
+      <w:r>
+        <w:t>(9, 'NYPD Red 3', 'Little, Brown and Company', '2015-03-15', '9780316406994', 0);</w:t>
+      </w:r>
+    </w:p>
+    <w:p/>
+    <w:p>
+      <w:r>
+        <w:t>INSERT INTO `</w:t>
+      </w:r>
+      <w:proofErr w:type="spellStart"/>
+      <w:r>
+        <w:t>bookformat</w:t>
+      </w:r>
+      <w:proofErr w:type="spellEnd"/>
+      <w:r>
+        <w:t>` (`</w:t>
+      </w:r>
+      <w:proofErr w:type="spellStart"/>
+      <w:r>
+        <w:t>bookid</w:t>
+      </w:r>
+      <w:proofErr w:type="spellEnd"/>
+      <w:r>
+        <w:t>`, `format`, `price`) VALUES</w:t>
+      </w:r>
+    </w:p>
+    <w:p>
+      <w:r>
+        <w:t>(1, 'Hardcover', 15),</w:t>
+      </w:r>
+    </w:p>
+    <w:p>
+      <w:r>
+        <w:t>(1, 'Paperback', 10),</w:t>
+      </w:r>
+    </w:p>
+    <w:p>
+      <w:r>
+        <w:t>(2, 'Hardcover', 15),</w:t>
+      </w:r>
+    </w:p>
+    <w:p>
+      <w:r>
+        <w:t>(2, 'Paperback', 12),</w:t>
+      </w:r>
+    </w:p>
+    <w:p>
+      <w:r>
+        <w:t>(3, 'Hardcover', 18),</w:t>
+      </w:r>
+    </w:p>
+    <w:p>
+      <w:r>
+        <w:t>(4, 'Hardcover', 25),</w:t>
+      </w:r>
+    </w:p>
+    <w:p>
+      <w:r>
+        <w:t>(5, 'Hardcover', 30),</w:t>
+      </w:r>
+    </w:p>
+    <w:p>
+      <w:r>
+        <w:t>(5, 'Paperback', 20),</w:t>
+      </w:r>
+    </w:p>
+    <w:p>
+      <w:r>
+        <w:t>(6, 'Hardcover', 19),</w:t>
+      </w:r>
+    </w:p>
+    <w:p>
+      <w:r>
+        <w:t>(7, 'Hardcover', 22),</w:t>
+      </w:r>
+    </w:p>
+    <w:p>
+      <w:r>
+        <w:t>(7, 'Paperback', 14),</w:t>
+      </w:r>
+    </w:p>
+    <w:p>
+      <w:r>
+        <w:t>(8, 'Hardcover', 20),</w:t>
+      </w:r>
+    </w:p>
+    <w:p>
+      <w:r>
+        <w:t>(8, 'Paperback', 10),</w:t>
+      </w:r>
+    </w:p>
+    <w:p>
+      <w:r>
+        <w:t>(9, 'Hardcover', 20),</w:t>
+      </w:r>
+    </w:p>
+    <w:p>
+      <w:r>
+        <w:t>(9, 'Paperback', 16);</w:t>
+      </w:r>
+    </w:p>
+    <w:p/>
+    <w:p>
+      <w:r>
+        <w:t>INSERT INTO `category` (`</w:t>
+      </w:r>
+      <w:proofErr w:type="spellStart"/>
+      <w:r>
+        <w:t>bookid</w:t>
+      </w:r>
+      <w:proofErr w:type="spellEnd"/>
+      <w:r>
+        <w:t>`, `genre`) VALUES</w:t>
+      </w:r>
+    </w:p>
+    <w:p>
+      <w:r>
+        <w:t>(1, 1),</w:t>
+      </w:r>
+    </w:p>
+    <w:p>
+      <w:r>
+        <w:t>(1, 3),</w:t>
+      </w:r>
+    </w:p>
+    <w:p>
+      <w:r>
+        <w:t>(2, 0),</w:t>
+      </w:r>
+    </w:p>
+    <w:p>
+      <w:r>
+        <w:t>(3, 4),</w:t>
+      </w:r>
+    </w:p>
+    <w:p>
+      <w:r>
+        <w:t>(4, 4),</w:t>
+      </w:r>
+    </w:p>
+    <w:p>
+      <w:r>
+        <w:t>(5, 4),</w:t>
+      </w:r>
+    </w:p>
+    <w:p>
+      <w:r>
+        <w:t>(6, 3),</w:t>
+      </w:r>
+    </w:p>
+    <w:p>
+      <w:r>
+        <w:lastRenderedPageBreak/>
+        <w:t>(7, 2),</w:t>
+      </w:r>
+    </w:p>
+    <w:p>
+      <w:r>
+        <w:t>(7, 3),</w:t>
+      </w:r>
+    </w:p>
+    <w:p>
+      <w:r>
+        <w:t>(8, 2),</w:t>
+      </w:r>
+    </w:p>
+    <w:p>
+      <w:r>
+        <w:t>(8, 3),</w:t>
+      </w:r>
+    </w:p>
+    <w:p>
+      <w:r>
+        <w:t>(9, 1),</w:t>
+      </w:r>
+    </w:p>
+    <w:p>
+      <w:r>
+        <w:t>(9, 4);</w:t>
+      </w:r>
+    </w:p>
+    <w:p/>
+    <w:p>
+      <w:r>
+        <w:t>INSERT INTO `comments` (`</w:t>
+      </w:r>
+      <w:proofErr w:type="spellStart"/>
+      <w:r>
+        <w:t>bookid</w:t>
+      </w:r>
+      <w:proofErr w:type="spellEnd"/>
+      <w:r>
+        <w:t>`, `</w:t>
+      </w:r>
+      <w:proofErr w:type="spellStart"/>
+      <w:r>
+        <w:t>customerid</w:t>
+      </w:r>
+      <w:proofErr w:type="spellEnd"/>
+      <w:r>
+        <w:t>`, `date`, `comment`) VALUES</w:t>
+      </w:r>
+    </w:p>
+    <w:p>
+      <w:r>
+        <w:t>(1, 1, '2014-11-28 08:27:06', '</w:t>
+      </w:r>
+      <w:proofErr w:type="gramStart"/>
+      <w:r>
+        <w:t>This</w:t>
+      </w:r>
+      <w:proofErr w:type="gramEnd"/>
+      <w:r>
+        <w:t xml:space="preserve"> book is Boring!!!\r\</w:t>
+      </w:r>
+      <w:proofErr w:type="spellStart"/>
+      <w:r>
+        <w:t>nLOOOOOL</w:t>
+      </w:r>
+      <w:proofErr w:type="spellEnd"/>
+      <w:r>
+        <w:t>!!!');</w:t>
+      </w:r>
+    </w:p>
+    <w:p/>
+    <w:p>
+      <w:r>
+        <w:t>INSERT INTO `customer` (`</w:t>
+      </w:r>
+      <w:proofErr w:type="spellStart"/>
+      <w:r>
+        <w:t>customerid</w:t>
+      </w:r>
+      <w:proofErr w:type="spellEnd"/>
+      <w:r>
+        <w:t>`, `name`, `</w:t>
+      </w:r>
+      <w:proofErr w:type="spellStart"/>
+      <w:r>
+        <w:t>emailaddress</w:t>
+      </w:r>
+      <w:proofErr w:type="spellEnd"/>
+      <w:r>
+        <w:t>`, `password`, `address`, `city`, `state`, `zip`, `</w:t>
+      </w:r>
+      <w:proofErr w:type="spellStart"/>
+      <w:r>
+        <w:t>creditcard</w:t>
+      </w:r>
+      <w:proofErr w:type="spellEnd"/>
+      <w:r>
+        <w:t>`, `</w:t>
+      </w:r>
+      <w:proofErr w:type="spellStart"/>
+      <w:r>
+        <w:t>isdeleted</w:t>
+      </w:r>
+      <w:proofErr w:type="spellEnd"/>
+      <w:r>
+        <w:t>`) VALUES</w:t>
+      </w:r>
+    </w:p>
+    <w:p>
+      <w:r>
+        <w:t>(1, '</w:t>
+      </w:r>
+      <w:proofErr w:type="spellStart"/>
+      <w:r>
+        <w:t>Faris</w:t>
+      </w:r>
+      <w:proofErr w:type="spellEnd"/>
+      <w:r>
+        <w:t xml:space="preserve"> </w:t>
+      </w:r>
+      <w:proofErr w:type="spellStart"/>
+      <w:r>
+        <w:t>Hawamdeh</w:t>
+      </w:r>
+      <w:proofErr w:type="spellEnd"/>
+      <w:r>
+        <w:t>', 'farishawamdeh@gmail.com', 'password', '1155 Union Circle', 'Denton', 'Texas', '76203', '1111222233334444', 0),</w:t>
+      </w:r>
+    </w:p>
+    <w:p>
+      <w:r>
+        <w:t>(2, 'Jason Lindsey', 'JasonSLindsey@armyspy.com', 'ich1ul0ohhiK', '1180 Oak Way', 'Lincoln', 'Nebraska', '68501', '4716992911218985', 0),</w:t>
+      </w:r>
+    </w:p>
+    <w:p>
+      <w:r>
+        <w:t>(3, 'Martin Winter', 'MartinDWinter@dayrep.com', 'EiW8voeP6', '2412 Marion Drive', 'Tampa', 'Florida', '33634', '5113979318306980', 0),</w:t>
+      </w:r>
+    </w:p>
+    <w:p>
+      <w:r>
+        <w:t>(4, 'Elizabeth Jones', 'ElizabethJJones@armyspy.com', 'feCh0quee0Ee', '6 Barrington Court', 'Rector', 'Arkansas', '72461', '5139696654966991', 0),</w:t>
+      </w:r>
+    </w:p>
+    <w:p>
+      <w:r>
+        <w:t>(5, 'Charles Dooley', 'CharlesVDooley@jourrapide.com', 'Gie9ohPai', '3594 Elk Rd Little', 'Tucson', 'Arizona', '85716', '4916697506926805', 0);</w:t>
+      </w:r>
+    </w:p>
+    <w:p/>
+    <w:p>
+      <w:r>
+        <w:t>INSERT INTO `</w:t>
+      </w:r>
+      <w:proofErr w:type="spellStart"/>
+      <w:r>
+        <w:t>orderitems</w:t>
+      </w:r>
+      <w:proofErr w:type="spellEnd"/>
+      <w:r>
+        <w:t>` (`</w:t>
+      </w:r>
+      <w:proofErr w:type="spellStart"/>
+      <w:r>
+        <w:t>orderid</w:t>
+      </w:r>
+      <w:proofErr w:type="spellEnd"/>
+      <w:r>
+        <w:t>`, `</w:t>
+      </w:r>
+      <w:proofErr w:type="spellStart"/>
+      <w:r>
+        <w:t>bookid</w:t>
+      </w:r>
+      <w:proofErr w:type="spellEnd"/>
+      <w:r>
+        <w:t>`, `format`, `quantity`, `status`, `cost`) VALUES</w:t>
+      </w:r>
+    </w:p>
+    <w:p>
+      <w:r>
+        <w:t>(1, 1, 'Hardcover', 1, 0, 15),</w:t>
+      </w:r>
+    </w:p>
+    <w:p>
+      <w:r>
+        <w:t>(2, 1, 'Paperback', 2, 0, 20),</w:t>
+      </w:r>
+    </w:p>
+    <w:p>
+      <w:r>
+        <w:t>(2, 3, 'Hardcover', 1, 0, 18),</w:t>
+      </w:r>
+    </w:p>
+    <w:p>
+      <w:r>
+        <w:t>(3, 8, 'Paperback', 1, 0, 10),</w:t>
+      </w:r>
+    </w:p>
+    <w:p>
+      <w:r>
+        <w:t>(4, 4, 'Hardcover', 1, 0, 25),</w:t>
+      </w:r>
+    </w:p>
+    <w:p>
+      <w:r>
+        <w:t>(4, 5, 'Hardcover', 1, 0, 30),</w:t>
+      </w:r>
+    </w:p>
+    <w:p>
+      <w:r>
+        <w:t>(5, 5, 'Paperback', 1, 0, 20),</w:t>
+      </w:r>
+    </w:p>
+    <w:p>
+      <w:r>
+        <w:lastRenderedPageBreak/>
+        <w:t>(6, 5, 'Hardcover', 1, 0, 30);</w:t>
+      </w:r>
+    </w:p>
+    <w:p/>
+    <w:p>
+      <w:r>
+        <w:t>INSERT INTO `orders` (`</w:t>
+      </w:r>
+      <w:proofErr w:type="spellStart"/>
+      <w:r>
+        <w:t>orderid</w:t>
+      </w:r>
+      <w:proofErr w:type="spellEnd"/>
+      <w:r>
+        <w:t>`, `</w:t>
+      </w:r>
+      <w:proofErr w:type="spellStart"/>
+      <w:r>
+        <w:t>customerid</w:t>
+      </w:r>
+      <w:proofErr w:type="spellEnd"/>
+      <w:r>
+        <w:t>`, `</w:t>
+      </w:r>
+      <w:proofErr w:type="spellStart"/>
+      <w:r>
+        <w:t>creditcard</w:t>
+      </w:r>
+      <w:proofErr w:type="spellEnd"/>
+      <w:r>
+        <w:t>`, `address`, `city`, `state`, `zip`, `total`) VALUES</w:t>
+      </w:r>
+    </w:p>
+    <w:p>
+      <w:r>
+        <w:t>(1, 1, '1111222233334444', '1155 Union Circle', 'Denton', 'Texas', '76203', 15),</w:t>
+      </w:r>
+    </w:p>
+    <w:p>
+      <w:r>
+        <w:t>(2, 2, '4716992911218985', '1180 Oak Way', 'Lincoln', 'Nebraska', '68501', 58),</w:t>
+      </w:r>
+    </w:p>
+    <w:p>
+      <w:r>
+        <w:t xml:space="preserve">(3, 4, '5139696654966991', '6 Barrington </w:t>
+      </w:r>
+      <w:proofErr w:type="spellStart"/>
+      <w:r>
+        <w:t>Cour</w:t>
+      </w:r>
+      <w:proofErr w:type="spellEnd"/>
+      <w:r>
+        <w:t>', 'Rector', 'Arkansas', '72461', 10),</w:t>
+      </w:r>
+    </w:p>
+    <w:p>
+      <w:r>
+        <w:t>(4, 5, '4916697506926805', '3594 Elk Rd Little', 'Tucson', 'Arizona', '85716', 55),</w:t>
+      </w:r>
+    </w:p>
+    <w:p>
+      <w:r>
+        <w:t>(5, 3, '5113979318306980', '2412 Marion Drive', 'Tampa', 'Florida', '33634', 20),</w:t>
+      </w:r>
+    </w:p>
+    <w:p>
+      <w:r>
+        <w:t>(6, 1, '1111222233334444', '1155 Union Circle', 'Denton', 'Texas', '76203', 30);</w:t>
+      </w:r>
+    </w:p>
+    <w:p/>
+    <w:p>
+      <w:r>
+        <w:t>INSERT INTO `seller` (`</w:t>
+      </w:r>
+      <w:proofErr w:type="spellStart"/>
+      <w:r>
+        <w:t>sellerid</w:t>
+      </w:r>
+      <w:proofErr w:type="spellEnd"/>
+      <w:r>
+        <w:t>`, `name`, `</w:t>
+      </w:r>
+      <w:proofErr w:type="spellStart"/>
+      <w:r>
+        <w:t>emailaddress</w:t>
+      </w:r>
+      <w:proofErr w:type="spellEnd"/>
+      <w:r>
+        <w:t>`, `password`, `</w:t>
+      </w:r>
+      <w:proofErr w:type="spellStart"/>
+      <w:r>
+        <w:t>phonenumber</w:t>
+      </w:r>
+      <w:proofErr w:type="spellEnd"/>
+      <w:r>
+        <w:t>`, `address`, `city`, `state`, `zip`, `</w:t>
+      </w:r>
+      <w:proofErr w:type="spellStart"/>
+      <w:r>
+        <w:t>isdeleted</w:t>
+      </w:r>
+      <w:proofErr w:type="spellEnd"/>
+      <w:r>
+        <w:t>`) VALUES</w:t>
+      </w:r>
+    </w:p>
+    <w:p>
+      <w:r>
+        <w:t>(1, '</w:t>
+      </w:r>
+      <w:proofErr w:type="spellStart"/>
+      <w:r>
+        <w:t>Bookz</w:t>
+      </w:r>
+      <w:proofErr w:type="spellEnd"/>
+      <w:r>
+        <w:t>!', 'admin@bookz.com', 'password', '9402480021', '2520 Rodeo Plaza', 'Fort Worth', 'Texas', '76164', 0),</w:t>
+      </w:r>
+    </w:p>
+    <w:p>
+      <w:r>
+        <w:t>(2, 'Elizabeth Jones', 'ElizabethJJones@armyspy.com', 'feCh0quee0Ee', '9708540373', '1170 Stark Hollow Road', 'Holyoke', 'Colorado', '80734', 0);</w:t>
+      </w:r>
+    </w:p>
+    <w:p/>
+    <w:p>
+      <w:r>
+        <w:t>INSERT INTO `</w:t>
+      </w:r>
+      <w:proofErr w:type="spellStart"/>
+      <w:r>
+        <w:t>selleritem</w:t>
+      </w:r>
+      <w:proofErr w:type="spellEnd"/>
+      <w:r>
+        <w:t>` (`</w:t>
+      </w:r>
+      <w:proofErr w:type="spellStart"/>
+      <w:r>
+        <w:t>sellerid</w:t>
+      </w:r>
+      <w:proofErr w:type="spellEnd"/>
+      <w:r>
+        <w:t>`, `</w:t>
+      </w:r>
+      <w:proofErr w:type="spellStart"/>
+      <w:r>
+        <w:t>bookid</w:t>
+      </w:r>
+      <w:proofErr w:type="spellEnd"/>
+      <w:r>
+        <w:t>`) VALUES</w:t>
+      </w:r>
+    </w:p>
+    <w:p>
+      <w:r>
+        <w:t>(1, 1),</w:t>
+      </w:r>
+    </w:p>
+    <w:p>
+      <w:r>
+        <w:t>(1, 2),</w:t>
+      </w:r>
+    </w:p>
+    <w:p>
+      <w:r>
+        <w:t>(1, 3),</w:t>
+      </w:r>
+    </w:p>
+    <w:p>
+      <w:r>
+        <w:t>(1, 7),</w:t>
+      </w:r>
+    </w:p>
+    <w:p>
+      <w:r>
+        <w:t>(1, 8),</w:t>
+      </w:r>
+    </w:p>
+    <w:p>
+      <w:r>
+        <w:t>(1, 9),</w:t>
+      </w:r>
+    </w:p>
+    <w:p>
+      <w:r>
+        <w:t>(2, 4),</w:t>
+      </w:r>
+    </w:p>
+    <w:p>
+      <w:r>
+        <w:t>(2, 5),</w:t>
+      </w:r>
+    </w:p>
+    <w:p>
+      <w:r>
+        <w:t>(2, 6);</w:t>
       </w:r>
     </w:p>
     <w:p>
@@ -1138,440 +4591,71 @@
       <w:bookmarkEnd w:id="0"/>
     </w:p>
     <w:p>
-      <w:r>
-        <w:t>CREATE TABLE IF NOT EXISTS `admin` (</w:t>
-      </w:r>
-    </w:p>
-    <w:p>
-      <w:r>
-        <w:t xml:space="preserve">  `adminid` int(11) NOT NULL AUTO_INCREMENT,</w:t>
-      </w:r>
-    </w:p>
-    <w:p>
-      <w:r>
-        <w:t xml:space="preserve">  `firstname` varchar(45) NOT NULL,</w:t>
-      </w:r>
-    </w:p>
-    <w:p>
-      <w:r>
-        <w:t xml:space="preserve">  `lastname` varchar(45) NOT NULL,</w:t>
-      </w:r>
-    </w:p>
-    <w:p>
-      <w:r>
-        <w:t xml:space="preserve">  `username` varchar(45) NOT NULL,</w:t>
-      </w:r>
-    </w:p>
-    <w:p>
-      <w:r>
-        <w:t xml:space="preserve">  `password` varchar(45) NOT NULL,</w:t>
-      </w:r>
-    </w:p>
-    <w:p>
-      <w:r>
-        <w:t xml:space="preserve">  `issuper` tinyint(4) NOT NULL DEFAULT '0',</w:t>
-      </w:r>
-    </w:p>
-    <w:p>
-      <w:r>
-        <w:t xml:space="preserve">  PRIMARY KEY (`adminid`)</w:t>
-      </w:r>
-    </w:p>
-    <w:p>
-      <w:r>
-        <w:t>) ENGINE=InnoDB DEFAULT CHARSET=latin1;</w:t>
+      <w:pPr>
+        <w:pStyle w:val="Heading2"/>
+      </w:pPr>
+      <w:r>
+        <w:t>Misc. Statements</w:t>
+      </w:r>
+    </w:p>
+    <w:p>
+      <w:pPr>
+        <w:pStyle w:val="ListParagraph"/>
+        <w:numPr>
+          <w:ilvl w:val="0"/>
+          <w:numId w:val="9"/>
+        </w:numPr>
+        <w:spacing w:after="0" w:line="240" w:lineRule="auto"/>
+        <w:jc w:val="both"/>
+      </w:pPr>
+      <w:r>
+        <w:t>List all the products posted by a particular seller, Bob.</w:t>
+      </w:r>
+    </w:p>
+    <w:p>
+      <w:pPr>
+        <w:pStyle w:val="ListParagraph"/>
+        <w:numPr>
+          <w:ilvl w:val="0"/>
+          <w:numId w:val="9"/>
+        </w:numPr>
+        <w:spacing w:after="0" w:line="240" w:lineRule="auto"/>
+        <w:jc w:val="both"/>
+      </w:pPr>
+      <w:r>
+        <w:lastRenderedPageBreak/>
+        <w:t>List all the products in the one of your category bought by customer Alice.</w:t>
+      </w:r>
+    </w:p>
+    <w:p>
+      <w:pPr>
+        <w:pStyle w:val="ListParagraph"/>
+        <w:numPr>
+          <w:ilvl w:val="0"/>
+          <w:numId w:val="9"/>
+        </w:numPr>
+        <w:spacing w:after="0" w:line="240" w:lineRule="auto"/>
+        <w:jc w:val="both"/>
+      </w:pPr>
+      <w:r>
+        <w:t>List the most popular (most copies sold) of one of your products in the month of July 2009.</w:t>
+      </w:r>
+    </w:p>
+    <w:p>
+      <w:pPr>
+        <w:pStyle w:val="ListParagraph"/>
+        <w:numPr>
+          <w:ilvl w:val="0"/>
+          <w:numId w:val="9"/>
+        </w:numPr>
+        <w:spacing w:after="0" w:line="240" w:lineRule="auto"/>
+        <w:jc w:val="both"/>
+      </w:pPr>
+      <w:r>
+        <w:t>Find the total amount of profit made from a customer, Carol in the month of July 2009 in the one of your categories. Profit, in this context means the difference between how much money Carol spent and how much money she made. So, if Carol sold 5 records at $15 each and bought 2 records at $5 each, she made a profit of $65.</w:t>
       </w:r>
     </w:p>
     <w:p/>
-    <w:p>
-      <w:r>
-        <w:t>CREATE TABLE IF NOT EXISTS `author` (</w:t>
-      </w:r>
-    </w:p>
-    <w:p>
-      <w:r>
-        <w:t xml:space="preserve">  `bookid` int(11) NOT NULL,</w:t>
-      </w:r>
-    </w:p>
-    <w:p>
-      <w:r>
-        <w:lastRenderedPageBreak/>
-        <w:t xml:space="preserve">  `author` varchar(45) NOT NULL,</w:t>
-      </w:r>
-    </w:p>
-    <w:p>
-      <w:r>
-        <w:t xml:space="preserve">  PRIMARY KEY (`bookid`,`author`)</w:t>
-      </w:r>
-    </w:p>
-    <w:p>
-      <w:r>
-        <w:t>) ENGINE=InnoDB DEFAULT CHARSET=latin1;</w:t>
-      </w:r>
-    </w:p>
-    <w:p/>
-    <w:p>
-      <w:r>
-        <w:t>CREATE TABLE IF NOT EXISTS `book` (</w:t>
-      </w:r>
-    </w:p>
-    <w:p>
-      <w:r>
-        <w:t xml:space="preserve">  `bookid` int(11) NOT NULL AUTO_INCREMENT,</w:t>
-      </w:r>
-    </w:p>
-    <w:p>
-      <w:r>
-        <w:t xml:space="preserve">  `title` varchar(45) NOT NULL,</w:t>
-      </w:r>
-    </w:p>
-    <w:p>
-      <w:r>
-        <w:t xml:space="preserve">  `publisher` varchar(45) NOT NULL,</w:t>
-      </w:r>
-    </w:p>
-    <w:p>
-      <w:r>
-        <w:t xml:space="preserve">  `publicationdate` date DEFAULT NULL,</w:t>
-      </w:r>
-    </w:p>
-    <w:p>
-      <w:r>
-        <w:t xml:space="preserve">  `isbn` varchar(17) DEFAULT NULL,</w:t>
-      </w:r>
-    </w:p>
-    <w:p>
-      <w:r>
-        <w:t xml:space="preserve">  `isdeleted` tinyint(4) NOT NULL DEFAULT '0',</w:t>
-      </w:r>
-    </w:p>
-    <w:p>
-      <w:r>
-        <w:t xml:space="preserve">  PRIMARY KEY (`bookid`)</w:t>
-      </w:r>
-    </w:p>
-    <w:p>
-      <w:r>
-        <w:t>) ENGINE=InnoDB DEFAULT CHARSET=latin1 AUTO_INCREMENT=1 ;</w:t>
-      </w:r>
-    </w:p>
-    <w:p/>
-    <w:p>
-      <w:r>
-        <w:t>CREATE TABLE IF NOT EXISTS `bookformat` (</w:t>
-      </w:r>
-    </w:p>
-    <w:p>
-      <w:r>
-        <w:t xml:space="preserve">  `bookid` int(11) NOT NULL,</w:t>
-      </w:r>
-    </w:p>
-    <w:p>
-      <w:r>
-        <w:t xml:space="preserve">  `format` varchar(20) NOT NULL,</w:t>
-      </w:r>
-    </w:p>
-    <w:p>
-      <w:r>
-        <w:t xml:space="preserve">  `price` int(5) NOT NULL,</w:t>
-      </w:r>
-    </w:p>
-    <w:p>
-      <w:r>
-        <w:t xml:space="preserve">  PRIMARY KEY (`bookid`,`format`,`price`)</w:t>
-      </w:r>
-    </w:p>
-    <w:p>
-      <w:r>
-        <w:t>) ENGINE=InnoDB DEFAULT CHARSET=latin1;</w:t>
-      </w:r>
-    </w:p>
-    <w:p/>
-    <w:p>
-      <w:r>
-        <w:t>CREATE TABLE IF NOT EXISTS `category` (</w:t>
-      </w:r>
-    </w:p>
-    <w:p>
-      <w:r>
-        <w:t xml:space="preserve">  `bookid` int(11) NOT NULL,</w:t>
-      </w:r>
-    </w:p>
-    <w:p>
-      <w:r>
-        <w:t xml:space="preserve">  `category` int(5) NOT NULL,</w:t>
-      </w:r>
-    </w:p>
-    <w:p>
-      <w:r>
-        <w:t xml:space="preserve">  PRIMARY KEY (`bookid`,`category`)</w:t>
-      </w:r>
-    </w:p>
-    <w:p>
-      <w:r>
-        <w:t>) ENGINE=InnoDB DEFAULT CHARSET=latin1;</w:t>
-      </w:r>
-    </w:p>
-    <w:p/>
-    <w:p>
-      <w:r>
-        <w:t>CREATE TABLE IF NOT EXISTS `customer` (</w:t>
-      </w:r>
-    </w:p>
-    <w:p>
-      <w:r>
-        <w:t xml:space="preserve">  `customerid` int(11) NOT NULL AUTO_INCREMENT,</w:t>
-      </w:r>
-    </w:p>
-    <w:p>
-      <w:r>
-        <w:lastRenderedPageBreak/>
-        <w:t xml:space="preserve">  `name` varchar(45) NOT NULL,</w:t>
-      </w:r>
-    </w:p>
-    <w:p>
-      <w:r>
-        <w:t xml:space="preserve">  `emailaddress` varchar(60) NOT NULL,</w:t>
-      </w:r>
-    </w:p>
-    <w:p>
-      <w:r>
-        <w:t xml:space="preserve">  `password` varchar(45) NOT NULL,</w:t>
-      </w:r>
-    </w:p>
-    <w:p>
-      <w:r>
-        <w:t xml:space="preserve">  `address` varchar(45) DEFAULT NULL,</w:t>
-      </w:r>
-    </w:p>
-    <w:p>
-      <w:r>
-        <w:t xml:space="preserve">  `city` varchar(45) DEFAULT NULL,</w:t>
-      </w:r>
-    </w:p>
-    <w:p>
-      <w:r>
-        <w:t xml:space="preserve">  `state` varchar(45) DEFAULT NULL,</w:t>
-      </w:r>
-    </w:p>
-    <w:p>
-      <w:r>
-        <w:t xml:space="preserve">  `zip` varchar(7) DEFAULT NULL,</w:t>
-      </w:r>
-    </w:p>
-    <w:p>
-      <w:r>
-        <w:t xml:space="preserve">  `creditcard` varchar(20) DEFAULT NULL,</w:t>
-      </w:r>
-    </w:p>
-    <w:p>
-      <w:r>
-        <w:t xml:space="preserve">  `isdeleted` tinyint(4) NOT NULL DEFAULT '0',</w:t>
-      </w:r>
-    </w:p>
-    <w:p>
-      <w:r>
-        <w:t xml:space="preserve">  PRIMARY KEY (`customerid`)</w:t>
-      </w:r>
-    </w:p>
-    <w:p>
-      <w:r>
-        <w:t>) ENGINE=InnoDB DEFAULT CHARSET=latin1 AUTO_INCREMENT=1 ;</w:t>
-      </w:r>
-    </w:p>
-    <w:p/>
-    <w:p>
-      <w:r>
-        <w:t>CREATE TABLE IF NOT EXISTS `orderitems` (</w:t>
-      </w:r>
-    </w:p>
-    <w:p>
-      <w:r>
-        <w:t xml:space="preserve">  `orderid` int(11) NOT NULL,</w:t>
-      </w:r>
-    </w:p>
-    <w:p>
-      <w:r>
-        <w:t xml:space="preserve">  `bookid` int(11) NOT NULL,</w:t>
-      </w:r>
-    </w:p>
-    <w:p>
-      <w:r>
-        <w:t xml:space="preserve">  `format` varchar(20) NOT NULL,</w:t>
-      </w:r>
-    </w:p>
-    <w:p>
-      <w:r>
-        <w:t xml:space="preserve">  `quantity` int(5) NOT NULL,</w:t>
-      </w:r>
-    </w:p>
-    <w:p>
-      <w:r>
-        <w:t xml:space="preserve">  `status` tinyint(4) NOT NULL DEFAULT '0',</w:t>
-      </w:r>
-    </w:p>
-    <w:p>
-      <w:r>
-        <w:t xml:space="preserve">  PRIMARY KEY (`orderid`,`bookid`,`format`)</w:t>
-      </w:r>
-    </w:p>
-    <w:p>
-      <w:r>
-        <w:t>) ENGINE=InnoDB DEFAULT CHARSET=latin1;</w:t>
-      </w:r>
-    </w:p>
-    <w:p/>
-    <w:p>
-      <w:r>
-        <w:t>CREATE TABLE IF NOT EXISTS `orders` (</w:t>
-      </w:r>
-    </w:p>
-    <w:p>
-      <w:r>
-        <w:t xml:space="preserve">  `orderid` int(11) NOT NULL AUTO_INCREMENT,</w:t>
-      </w:r>
-    </w:p>
-    <w:p>
-      <w:r>
-        <w:t xml:space="preserve">  `customerid` int(11) NOT NULL,</w:t>
-      </w:r>
-    </w:p>
-    <w:p>
-      <w:r>
-        <w:t xml:space="preserve">  `creditcard` int(20) DEFAULT NULL,</w:t>
-      </w:r>
-    </w:p>
-    <w:p>
-      <w:r>
-        <w:t xml:space="preserve">  `address` varchar(45) DEFAULT NULL,</w:t>
-      </w:r>
-    </w:p>
-    <w:p>
-      <w:r>
-        <w:t xml:space="preserve">  `city` varchar(45) DEFAULT NULL,</w:t>
-      </w:r>
-    </w:p>
-    <w:p>
-      <w:r>
-        <w:t xml:space="preserve">  `state` varchar(45) DEFAULT NULL,</w:t>
-      </w:r>
-    </w:p>
-    <w:p>
-      <w:r>
-        <w:t xml:space="preserve">  `zip` varchar(7) DEFAULT NULL,</w:t>
-      </w:r>
-    </w:p>
-    <w:p>
-      <w:r>
-        <w:lastRenderedPageBreak/>
-        <w:t xml:space="preserve">  `cost` int(7) DEFAULT NULL,</w:t>
-      </w:r>
-    </w:p>
-    <w:p>
-      <w:r>
-        <w:t xml:space="preserve">  PRIMARY KEY (`orderid`)</w:t>
-      </w:r>
-    </w:p>
-    <w:p>
-      <w:r>
-        <w:t>) ENGINE=InnoDB DEFAULT CHARSET=latin1 AUTO_INCREMENT=1 ;</w:t>
-      </w:r>
-    </w:p>
-    <w:p/>
-    <w:p>
-      <w:r>
-        <w:t>CREATE TABLE IF NOT EXISTS `seller` (</w:t>
-      </w:r>
-    </w:p>
-    <w:p>
-      <w:r>
-        <w:t xml:space="preserve">  `sellerid` int(11) NOT NULL AUTO_INCREMENT,</w:t>
-      </w:r>
-    </w:p>
-    <w:p>
-      <w:r>
-        <w:t xml:space="preserve">  `name` varchar(45) NOT NULL,</w:t>
-      </w:r>
-    </w:p>
-    <w:p>
-      <w:r>
-        <w:t xml:space="preserve">  `emailaddress` varchar(60) NOT NULL,</w:t>
-      </w:r>
-    </w:p>
-    <w:p>
-      <w:r>
-        <w:t xml:space="preserve">  `password` varchar(45) NOT NULL,</w:t>
-      </w:r>
-    </w:p>
-    <w:p>
-      <w:r>
-        <w:t xml:space="preserve">  `phonenumber` varchar(12) NOT NULL,</w:t>
-      </w:r>
-    </w:p>
-    <w:p>
-      <w:r>
-        <w:t xml:space="preserve">  `address` varchar(45) NOT NULL,</w:t>
-      </w:r>
-    </w:p>
-    <w:p>
-      <w:r>
-        <w:t xml:space="preserve">  `city` varchar(45) NOT NULL,</w:t>
-      </w:r>
-    </w:p>
-    <w:p>
-      <w:r>
-        <w:t xml:space="preserve">  `state` varchar(45) NOT NULL,</w:t>
-      </w:r>
-    </w:p>
-    <w:p>
-      <w:r>
-        <w:t xml:space="preserve">  `zip` varchar(7) NOT NULL,</w:t>
-      </w:r>
-    </w:p>
-    <w:p>
-      <w:r>
-        <w:t xml:space="preserve">  `isdeleted` tinyint(4) NOT NULL DEFAULT '0',</w:t>
-      </w:r>
-    </w:p>
-    <w:p>
-      <w:r>
-        <w:t xml:space="preserve">  PRIMARY KEY (`sellerid`)</w:t>
-      </w:r>
-    </w:p>
-    <w:p>
-      <w:r>
-        <w:t>) ENGINE=InnoDB DEFAULT CHARSET=latin1 AUTO_INCREMENT=1 ;</w:t>
-      </w:r>
-    </w:p>
-    <w:p/>
-    <w:p>
-      <w:r>
-        <w:t>CREATE TABLE IF NOT EXISTS `selleritem` (</w:t>
-      </w:r>
-    </w:p>
-    <w:p>
-      <w:r>
-        <w:t xml:space="preserve">  `sellerid` int(11) NOT NULL,</w:t>
-      </w:r>
-    </w:p>
-    <w:p>
-      <w:r>
-        <w:t xml:space="preserve">  `bookid` int(11) NOT NULL,</w:t>
-      </w:r>
-    </w:p>
-    <w:p>
-      <w:r>
-        <w:t xml:space="preserve">  PRIMARY KEY (`sellerid`,`bookid`)</w:t>
-      </w:r>
-    </w:p>
-    <w:p>
-      <w:r>
-        <w:t>) ENGINE</w:t>
-      </w:r>
-      <w:r>
-        <w:t>=InnoDB DEFAULT CHARSET=latin1;</w:t>
-      </w:r>
-    </w:p>
     <w:sectPr>
       <w:pgSz w:w="12240" w:h="15840"/>
       <w:pgMar w:top="1440" w:right="1440" w:bottom="1440" w:left="1440" w:header="720" w:footer="720" w:gutter="0"/>
@@ -2265,6 +5349,119 @@
     </w:lvl>
   </w:abstractNum>
   <w:abstractNum w:abstractNumId="6">
+    <w:nsid w:val="546A1D42"/>
+    <w:multiLevelType w:val="hybridMultilevel"/>
+    <w:tmpl w:val="3EBAE11A"/>
+    <w:lvl w:ilvl="0" w:tplc="0409000F">
+      <w:start w:val="1"/>
+      <w:numFmt w:val="decimal"/>
+      <w:lvlText w:val="%1."/>
+      <w:lvlJc w:val="left"/>
+      <w:pPr>
+        <w:ind w:left="720" w:hanging="360"/>
+      </w:pPr>
+      <w:rPr>
+        <w:rFonts w:hint="default"/>
+      </w:rPr>
+    </w:lvl>
+    <w:lvl w:ilvl="1" w:tplc="04090003" w:tentative="1">
+      <w:start w:val="1"/>
+      <w:numFmt w:val="bullet"/>
+      <w:lvlText w:val="o"/>
+      <w:lvlJc w:val="left"/>
+      <w:pPr>
+        <w:ind w:left="1440" w:hanging="360"/>
+      </w:pPr>
+      <w:rPr>
+        <w:rFonts w:ascii="Courier New" w:hAnsi="Courier New" w:cs="Courier New" w:hint="default"/>
+      </w:rPr>
+    </w:lvl>
+    <w:lvl w:ilvl="2" w:tplc="04090005" w:tentative="1">
+      <w:start w:val="1"/>
+      <w:numFmt w:val="bullet"/>
+      <w:lvlText w:val=""/>
+      <w:lvlJc w:val="left"/>
+      <w:pPr>
+        <w:ind w:left="2160" w:hanging="360"/>
+      </w:pPr>
+      <w:rPr>
+        <w:rFonts w:ascii="Wingdings" w:hAnsi="Wingdings" w:hint="default"/>
+      </w:rPr>
+    </w:lvl>
+    <w:lvl w:ilvl="3" w:tplc="04090001" w:tentative="1">
+      <w:start w:val="1"/>
+      <w:numFmt w:val="bullet"/>
+      <w:lvlText w:val=""/>
+      <w:lvlJc w:val="left"/>
+      <w:pPr>
+        <w:ind w:left="2880" w:hanging="360"/>
+      </w:pPr>
+      <w:rPr>
+        <w:rFonts w:ascii="Symbol" w:hAnsi="Symbol" w:hint="default"/>
+      </w:rPr>
+    </w:lvl>
+    <w:lvl w:ilvl="4" w:tplc="04090003" w:tentative="1">
+      <w:start w:val="1"/>
+      <w:numFmt w:val="bullet"/>
+      <w:lvlText w:val="o"/>
+      <w:lvlJc w:val="left"/>
+      <w:pPr>
+        <w:ind w:left="3600" w:hanging="360"/>
+      </w:pPr>
+      <w:rPr>
+        <w:rFonts w:ascii="Courier New" w:hAnsi="Courier New" w:cs="Courier New" w:hint="default"/>
+      </w:rPr>
+    </w:lvl>
+    <w:lvl w:ilvl="5" w:tplc="04090005" w:tentative="1">
+      <w:start w:val="1"/>
+      <w:numFmt w:val="bullet"/>
+      <w:lvlText w:val=""/>
+      <w:lvlJc w:val="left"/>
+      <w:pPr>
+        <w:ind w:left="4320" w:hanging="360"/>
+      </w:pPr>
+      <w:rPr>
+        <w:rFonts w:ascii="Wingdings" w:hAnsi="Wingdings" w:hint="default"/>
+      </w:rPr>
+    </w:lvl>
+    <w:lvl w:ilvl="6" w:tplc="04090001" w:tentative="1">
+      <w:start w:val="1"/>
+      <w:numFmt w:val="bullet"/>
+      <w:lvlText w:val=""/>
+      <w:lvlJc w:val="left"/>
+      <w:pPr>
+        <w:ind w:left="5040" w:hanging="360"/>
+      </w:pPr>
+      <w:rPr>
+        <w:rFonts w:ascii="Symbol" w:hAnsi="Symbol" w:hint="default"/>
+      </w:rPr>
+    </w:lvl>
+    <w:lvl w:ilvl="7" w:tplc="04090003" w:tentative="1">
+      <w:start w:val="1"/>
+      <w:numFmt w:val="bullet"/>
+      <w:lvlText w:val="o"/>
+      <w:lvlJc w:val="left"/>
+      <w:pPr>
+        <w:ind w:left="5760" w:hanging="360"/>
+      </w:pPr>
+      <w:rPr>
+        <w:rFonts w:ascii="Courier New" w:hAnsi="Courier New" w:cs="Courier New" w:hint="default"/>
+      </w:rPr>
+    </w:lvl>
+    <w:lvl w:ilvl="8" w:tplc="04090005" w:tentative="1">
+      <w:start w:val="1"/>
+      <w:numFmt w:val="bullet"/>
+      <w:lvlText w:val=""/>
+      <w:lvlJc w:val="left"/>
+      <w:pPr>
+        <w:ind w:left="6480" w:hanging="360"/>
+      </w:pPr>
+      <w:rPr>
+        <w:rFonts w:ascii="Wingdings" w:hAnsi="Wingdings" w:hint="default"/>
+      </w:rPr>
+    </w:lvl>
+  </w:abstractNum>
+  <w:abstractNum w:abstractNumId="7">
     <w:nsid w:val="62DC5D7B"/>
     <w:multiLevelType w:val="hybridMultilevel"/>
     <w:tmpl w:val="01BABF94"/>
@@ -2377,7 +5574,7 @@
       </w:rPr>
     </w:lvl>
   </w:abstractNum>
-  <w:abstractNum w:abstractNumId="7">
+  <w:abstractNum w:abstractNumId="8">
     <w:nsid w:val="7D753E4C"/>
     <w:multiLevelType w:val="hybridMultilevel"/>
     <w:tmpl w:val="576A02C8"/>
@@ -2521,7 +5718,7 @@
     <w:abstractNumId w:val="2"/>
   </w:num>
   <w:num w:numId="2">
-    <w:abstractNumId w:val="6"/>
+    <w:abstractNumId w:val="7"/>
   </w:num>
   <w:num w:numId="3">
     <w:abstractNumId w:val="4"/>
@@ -2530,7 +5727,7 @@
     <w:abstractNumId w:val="3"/>
   </w:num>
   <w:num w:numId="5">
-    <w:abstractNumId w:val="7"/>
+    <w:abstractNumId w:val="8"/>
   </w:num>
   <w:num w:numId="6">
     <w:abstractNumId w:val="5"/>
@@ -2540,6 +5737,9 @@
   </w:num>
   <w:num w:numId="8">
     <w:abstractNumId w:val="1"/>
+  </w:num>
+  <w:num w:numId="9">
+    <w:abstractNumId w:val="6"/>
   </w:num>
 </w:numbering>
 </file>
@@ -3343,10 +6543,22 @@
 </CoverPageProperties>
 </file>
 
+<file path=customXml/item2.xml><?xml version="1.0" encoding="utf-8"?>
+<b:Sources xmlns:b="http://schemas.openxmlformats.org/officeDocument/2006/bibliography" xmlns="http://schemas.openxmlformats.org/officeDocument/2006/bibliography" SelectedStyle="\APASixthEditionOfficeOnline.xsl" StyleName="APA" Version="6"/>
+</file>
+
 <file path=customXml/itemProps1.xml><?xml version="1.0" encoding="utf-8"?>
 <ds:datastoreItem xmlns:ds="http://schemas.openxmlformats.org/officeDocument/2006/customXml" ds:itemID="{55AF091B-3C7A-41E3-B477-F2FDAA23CFDA}">
   <ds:schemaRefs>
     <ds:schemaRef ds:uri="http://schemas.microsoft.com/office/2006/coverPageProps"/>
   </ds:schemaRefs>
 </ds:datastoreItem>
+</file>
+
+<file path=customXml/itemProps2.xml><?xml version="1.0" encoding="utf-8"?>
+<ds:datastoreItem xmlns:ds="http://schemas.openxmlformats.org/officeDocument/2006/customXml" ds:itemID="{542BF3CD-C3CE-4DDC-859A-D3C99A7A927D}">
+  <ds:schemaRefs>
+    <ds:schemaRef ds:uri="http://schemas.openxmlformats.org/officeDocument/2006/bibliography"/>
+  </ds:schemaRefs>
+</ds:datastoreItem>
 </file>
</xml_diff>